<commit_message>
Modified the files and deleted unwanted files
</commit_message>
<xml_diff>
--- a/reports/RDMP_Thabsheera.docx
+++ b/reports/RDMP_Thabsheera.docx
@@ -402,30 +402,6 @@
                 <w:szCs w:val="22"/>
                 <w:lang w:val="en-GB"/>
               </w:rPr>
-              <w:t>Up to three lines of text that summarise the type of study (or studies) for which the data are being collected.</w:t>
-            </w:r>
-          </w:p>
-          <w:p>
-            <w:pPr>
-              <w:spacing w:before="120"/>
-              <w:rPr>
-                <w:rFonts w:ascii="Arial" w:hAnsi="Arial" w:cs="Arial"/>
-                <w:i/>
-                <w:iCs/>
-                <w:sz w:val="22"/>
-                <w:szCs w:val="22"/>
-                <w:lang w:val="en-GB"/>
-              </w:rPr>
-            </w:pPr>
-            <w:r>
-              <w:rPr>
-                <w:rFonts w:ascii="Arial" w:hAnsi="Arial" w:cs="Arial"/>
-                <w:i/>
-                <w:iCs/>
-                <w:sz w:val="22"/>
-                <w:szCs w:val="22"/>
-                <w:lang w:val="en-GB"/>
-              </w:rPr>
               <w:t>The given data is a diary data with activities recorded for every 10 minutes of the day</w:t>
             </w:r>
             <w:r>
@@ -549,86 +525,27 @@
                 <w:lang w:val="en-GB"/>
               </w:rPr>
             </w:pPr>
-            <w:r>
-              <w:rPr>
-                <w:rFonts w:ascii="Arial" w:hAnsi="Arial" w:cs="Arial"/>
-                <w:i/>
-                <w:iCs/>
-                <w:sz w:val="22"/>
-                <w:szCs w:val="22"/>
-                <w:lang w:val="en-GB"/>
-              </w:rPr>
-              <w:t>A</w:t>
-            </w:r>
-            <w:r>
-              <w:rPr>
-                <w:rFonts w:ascii="Arial" w:hAnsi="Arial" w:cs="Arial"/>
-                <w:i/>
-                <w:iCs/>
-                <w:sz w:val="22"/>
-                <w:szCs w:val="22"/>
-                <w:lang w:val="en-GB"/>
-              </w:rPr>
-              <w:t>n explanation of the existing data sources that will be used by the research project, with references</w:t>
-            </w:r>
-            <w:r>
-              <w:rPr>
-                <w:rFonts w:ascii="Arial" w:hAnsi="Arial" w:cs="Arial"/>
-                <w:i/>
-                <w:iCs/>
-                <w:sz w:val="22"/>
-                <w:szCs w:val="22"/>
-                <w:lang w:val="en-GB"/>
-              </w:rPr>
-              <w:t xml:space="preserve">. Or an </w:t>
-            </w:r>
-            <w:r>
-              <w:rPr>
-                <w:rFonts w:ascii="Arial" w:hAnsi="Arial" w:cs="Arial"/>
-                <w:i/>
-                <w:iCs/>
-                <w:sz w:val="22"/>
-                <w:szCs w:val="22"/>
-                <w:lang w:val="en-GB"/>
-              </w:rPr>
-              <w:t>analysis of the gaps identified between the currently available and required data for the research</w:t>
-            </w:r>
-            <w:r>
-              <w:rPr>
-                <w:rFonts w:ascii="Arial" w:hAnsi="Arial" w:cs="Arial"/>
-                <w:i/>
-                <w:iCs/>
-                <w:sz w:val="22"/>
-                <w:szCs w:val="22"/>
-                <w:lang w:val="en-GB"/>
-              </w:rPr>
-              <w:t xml:space="preserve">. </w:t>
-            </w:r>
-          </w:p>
-          <w:p>
-            <w:pPr>
-              <w:spacing w:before="120"/>
-              <w:rPr>
-                <w:rFonts w:ascii="Arial" w:hAnsi="Arial" w:cs="Arial"/>
-                <w:i/>
-                <w:iCs/>
-                <w:sz w:val="22"/>
-                <w:szCs w:val="22"/>
-                <w:lang w:val="en-GB"/>
-              </w:rPr>
-            </w:pPr>
-          </w:p>
-          <w:p>
-            <w:pPr>
-              <w:spacing w:before="120"/>
-            </w:pPr>
-            <w:r>
-              <w:rPr>
-                <w:rFonts w:ascii="Arial" w:hAnsi="Arial" w:cs="Arial"/>
-                <w:i/>
-                <w:iCs/>
-                <w:sz w:val="22"/>
-                <w:szCs w:val="22"/>
+          </w:p>
+          <w:p>
+            <w:pPr>
+              <w:spacing w:before="120"/>
+              <w:rPr>
+                <w:rFonts w:ascii="Arial" w:hAnsi="Arial" w:cs="Arial"/>
+                <w:i/>
+                <w:iCs/>
+                <w:sz w:val="22"/>
+                <w:szCs w:val="22"/>
+                <w:lang w:val="en-GB"/>
+              </w:rPr>
+            </w:pPr>
+            <w:r>
+              <w:rPr>
+                <w:rFonts w:ascii="Arial" w:hAnsi="Arial" w:cs="Arial"/>
+                <w:i/>
+                <w:iCs/>
+                <w:sz w:val="22"/>
+                <w:szCs w:val="22"/>
+                <w:lang w:val="en-GB"/>
               </w:rPr>
               <w:t xml:space="preserve">The United Kingdom Time Use Survey, 2014-2015 (UKTUS) is a large-scale household survey that </w:t>
             </w:r>
@@ -639,6 +556,7 @@
                 <w:iCs/>
                 <w:sz w:val="22"/>
                 <w:szCs w:val="22"/>
+                <w:lang w:val="en-GB"/>
               </w:rPr>
               <w:t>gives</w:t>
             </w:r>
@@ -649,6 +567,7 @@
                 <w:iCs/>
                 <w:sz w:val="22"/>
                 <w:szCs w:val="22"/>
+                <w:lang w:val="en-GB"/>
               </w:rPr>
               <w:t xml:space="preserve"> data on how people aged 8 years and </w:t>
             </w:r>
@@ -659,6 +578,7 @@
                 <w:iCs/>
                 <w:sz w:val="22"/>
                 <w:szCs w:val="22"/>
+                <w:lang w:val="en-GB"/>
               </w:rPr>
               <w:t>above</w:t>
             </w:r>
@@ -669,18 +589,9 @@
                 <w:iCs/>
                 <w:sz w:val="22"/>
                 <w:szCs w:val="22"/>
-              </w:rPr>
-              <w:t xml:space="preserve"> in the UK spend their time</w:t>
-            </w:r>
-            <w:r>
-              <w:rPr>
-                <w:rFonts w:ascii="Arial" w:hAnsi="Arial" w:cs="Arial"/>
-                <w:i/>
-                <w:iCs/>
-                <w:sz w:val="22"/>
-                <w:szCs w:val="22"/>
-              </w:rPr>
-              <w:t xml:space="preserve">. </w:t>
+                <w:lang w:val="en-GB"/>
+              </w:rPr>
+              <w:t xml:space="preserve"> in the UK spend their time. </w:t>
             </w:r>
             <w:r>
               <w:rPr>
@@ -729,35 +640,62 @@
               <w:t>(</w:t>
             </w:r>
             <w:r>
+              <w:rPr>
+                <w:rFonts w:ascii="Arial" w:hAnsi="Arial" w:cs="Arial"/>
+                <w:i/>
+                <w:iCs/>
+                <w:sz w:val="22"/>
+                <w:szCs w:val="22"/>
+                <w:lang w:val="en-GB"/>
+              </w:rPr>
               <w:t xml:space="preserve">Sullivan, O., </w:t>
             </w:r>
             <w:proofErr w:type="spellStart"/>
             <w:r>
+              <w:rPr>
+                <w:rFonts w:ascii="Arial" w:hAnsi="Arial" w:cs="Arial"/>
+                <w:i/>
+                <w:iCs/>
+                <w:sz w:val="22"/>
+                <w:szCs w:val="22"/>
+                <w:lang w:val="en-GB"/>
+              </w:rPr>
               <w:t>Gershuny</w:t>
             </w:r>
             <w:proofErr w:type="spellEnd"/>
             <w:r>
-              <w:t xml:space="preserve">, J. (2021). </w:t>
-            </w:r>
-            <w:r>
-              <w:rPr>
-                <w:i/>
-                <w:iCs/>
-              </w:rPr>
-              <w:t>United Kingdom Time Use Survey, 2014-2015</w:t>
-            </w:r>
-            <w:r>
-              <w:t xml:space="preserve">. [data collection]. UK Data Service. SN: 8128, </w:t>
+              <w:rPr>
+                <w:rFonts w:ascii="Arial" w:hAnsi="Arial" w:cs="Arial"/>
+                <w:i/>
+                <w:iCs/>
+                <w:sz w:val="22"/>
+                <w:szCs w:val="22"/>
+                <w:lang w:val="en-GB"/>
+              </w:rPr>
+              <w:t xml:space="preserve">, J. (2021). United Kingdom Time Use Survey, 2014-2015. [data collection]. UK Data Service. SN: 8128, </w:t>
             </w:r>
             <w:hyperlink r:id="rId10" w:history="1">
               <w:r>
                 <w:rPr>
-                  <w:rStyle w:val="Hyperlink"/>
+                  <w:rFonts w:ascii="Arial" w:hAnsi="Arial" w:cs="Arial"/>
+                  <w:i/>
+                  <w:iCs/>
+                  <w:sz w:val="22"/>
+                  <w:szCs w:val="22"/>
+                  <w:lang w:val="en-GB"/>
                 </w:rPr>
                 <w:t>DOI: 10.5255/UKDA-SN-8128-1</w:t>
               </w:r>
             </w:hyperlink>
             <w:r>
+              <w:rPr>
+                <w:rFonts w:ascii="Arial" w:hAnsi="Arial" w:cs="Arial"/>
+                <w:i/>
+                <w:iCs/>
+                <w:sz w:val="22"/>
+                <w:szCs w:val="22"/>
+                <w:lang w:val="en-GB"/>
+              </w:rPr>
               <w:t xml:space="preserve"> )</w:t>
             </w:r>
           </w:p>
@@ -916,109 +854,6 @@
                 <w:lang w:val="en-GB"/>
               </w:rPr>
             </w:pPr>
-            <w:r>
-              <w:rPr>
-                <w:rFonts w:ascii="Arial" w:hAnsi="Arial" w:cs="Arial"/>
-                <w:i/>
-                <w:iCs/>
-                <w:sz w:val="22"/>
-                <w:szCs w:val="22"/>
-                <w:lang w:val="en-GB"/>
-              </w:rPr>
-              <w:t>Types of research data to be managed in the following terms: quantitative, qualitative; generated from surveys, interviews</w:t>
-            </w:r>
-            <w:r>
-              <w:rPr>
-                <w:rFonts w:ascii="Arial" w:hAnsi="Arial" w:cs="Arial"/>
-                <w:i/>
-                <w:iCs/>
-                <w:sz w:val="22"/>
-                <w:szCs w:val="22"/>
-                <w:lang w:val="en-GB"/>
-              </w:rPr>
-              <w:t>,</w:t>
-            </w:r>
-            <w:r>
-              <w:rPr>
-                <w:rFonts w:ascii="Arial" w:hAnsi="Arial" w:cs="Arial"/>
-                <w:i/>
-                <w:iCs/>
-                <w:sz w:val="22"/>
-                <w:szCs w:val="22"/>
-                <w:lang w:val="en-GB"/>
-              </w:rPr>
-              <w:t xml:space="preserve"> administrative records,</w:t>
-            </w:r>
-            <w:r>
-              <w:rPr>
-                <w:rFonts w:ascii="Arial" w:hAnsi="Arial" w:cs="Arial"/>
-                <w:i/>
-                <w:iCs/>
-                <w:sz w:val="22"/>
-                <w:szCs w:val="22"/>
-                <w:lang w:val="en-GB"/>
-              </w:rPr>
-              <w:t xml:space="preserve"> simulations</w:t>
-            </w:r>
-            <w:r>
-              <w:rPr>
-                <w:rFonts w:ascii="Arial" w:hAnsi="Arial" w:cs="Arial"/>
-                <w:i/>
-                <w:iCs/>
-                <w:sz w:val="22"/>
-                <w:szCs w:val="22"/>
-                <w:lang w:val="en-GB"/>
-              </w:rPr>
-              <w:t>, images</w:t>
-            </w:r>
-            <w:r>
-              <w:rPr>
-                <w:rFonts w:ascii="Arial" w:hAnsi="Arial" w:cs="Arial"/>
-                <w:i/>
-                <w:iCs/>
-                <w:sz w:val="22"/>
-                <w:szCs w:val="22"/>
-                <w:lang w:val="en-GB"/>
-              </w:rPr>
-              <w:t xml:space="preserve">. Include the use of any code or software if it aids the creation or processing of the data. </w:t>
-            </w:r>
-            <w:r>
-              <w:rPr>
-                <w:rFonts w:ascii="Arial" w:hAnsi="Arial" w:cs="Arial"/>
-                <w:i/>
-                <w:iCs/>
-                <w:sz w:val="22"/>
-                <w:szCs w:val="22"/>
-                <w:lang w:val="en-GB"/>
-              </w:rPr>
-              <w:t xml:space="preserve"> </w:t>
-            </w:r>
-          </w:p>
-          <w:p>
-            <w:pPr>
-              <w:spacing w:before="120"/>
-              <w:rPr>
-                <w:rFonts w:ascii="Arial" w:hAnsi="Arial" w:cs="Arial"/>
-                <w:i/>
-                <w:iCs/>
-                <w:sz w:val="22"/>
-                <w:szCs w:val="22"/>
-                <w:lang w:val="en-GB"/>
-              </w:rPr>
-            </w:pPr>
-          </w:p>
-          <w:p>
-            <w:pPr>
-              <w:spacing w:before="120"/>
-              <w:rPr>
-                <w:rFonts w:ascii="Arial" w:hAnsi="Arial" w:cs="Arial"/>
-                <w:i/>
-                <w:iCs/>
-                <w:sz w:val="22"/>
-                <w:szCs w:val="22"/>
-                <w:lang w:val="en-GB"/>
-              </w:rPr>
-            </w:pPr>
           </w:p>
           <w:p>
             <w:pPr>
@@ -1073,11 +908,10 @@
               <w:spacing w:before="120"/>
               <w:rPr>
                 <w:rFonts w:ascii="Arial" w:hAnsi="Arial" w:cs="Arial"/>
-                <w:b/>
-                <w:bCs/>
-                <w:sz w:val="22"/>
-                <w:szCs w:val="22"/>
-                <w:lang w:val="en-GB"/>
+                <w:i/>
+                <w:color w:val="141413"/>
+                <w:sz w:val="22"/>
+                <w:szCs w:val="22"/>
               </w:rPr>
             </w:pPr>
             <w:r>
@@ -1102,6 +936,17 @@
               </w:rPr>
               <w:tab/>
               <w:t>Format and scale of the data</w:t>
+            </w:r>
+            <w:r>
+              <w:rPr>
+                <w:rFonts w:ascii="Arial" w:hAnsi="Arial" w:cs="Arial"/>
+                <w:i/>
+                <w:iCs/>
+                <w:sz w:val="22"/>
+                <w:szCs w:val="22"/>
+                <w:lang w:val="en-GB"/>
+              </w:rPr>
+              <w:t xml:space="preserve"> </w:t>
             </w:r>
           </w:p>
           <w:p>
@@ -1119,114 +964,28 @@
                 <w:szCs w:val="22"/>
               </w:rPr>
             </w:pPr>
-            <w:r>
-              <w:rPr>
-                <w:rFonts w:ascii="Arial" w:hAnsi="Arial" w:cs="Arial"/>
-                <w:i/>
-                <w:iCs/>
-                <w:sz w:val="22"/>
-                <w:szCs w:val="22"/>
-                <w:lang w:val="en-GB"/>
-              </w:rPr>
-              <w:t>File formats, software used, number of records, databases,</w:t>
-            </w:r>
-            <w:r>
-              <w:rPr>
-                <w:rFonts w:ascii="Arial" w:hAnsi="Arial" w:cs="Arial"/>
-                <w:i/>
-                <w:iCs/>
-                <w:sz w:val="22"/>
-                <w:szCs w:val="22"/>
-                <w:lang w:val="en-GB"/>
-              </w:rPr>
-              <w:t xml:space="preserve"> </w:t>
-            </w:r>
-            <w:r>
-              <w:rPr>
-                <w:rFonts w:ascii="Arial" w:hAnsi="Arial" w:cs="Arial"/>
-                <w:i/>
-                <w:iCs/>
-                <w:sz w:val="22"/>
-                <w:szCs w:val="22"/>
-                <w:lang w:val="en-GB"/>
-              </w:rPr>
-              <w:t>(in terms that are meaningful in your field of research).</w:t>
-            </w:r>
-            <w:r>
-              <w:rPr>
-                <w:rFonts w:ascii="Arial" w:hAnsi="Arial" w:cs="Arial"/>
-                <w:i/>
-                <w:color w:val="141413"/>
-                <w:sz w:val="22"/>
-                <w:szCs w:val="22"/>
-              </w:rPr>
-              <w:t xml:space="preserve"> Do formats and software enable sharing and long-term validity of data?</w:t>
-            </w:r>
-            <w:r>
-              <w:rPr>
-                <w:rFonts w:ascii="Arial" w:hAnsi="Arial" w:cs="Arial"/>
-                <w:i/>
-                <w:color w:val="141413"/>
-                <w:sz w:val="22"/>
-                <w:szCs w:val="22"/>
-              </w:rPr>
-              <w:t xml:space="preserve"> How large is the data going to be?</w:t>
-            </w:r>
-          </w:p>
-          <w:p>
-            <w:pPr>
-              <w:widowControl w:val="0"/>
-              <w:autoSpaceDE w:val="0"/>
-              <w:autoSpaceDN w:val="0"/>
-              <w:adjustRightInd w:val="0"/>
-              <w:spacing w:before="120"/>
-              <w:rPr>
-                <w:rFonts w:ascii="Arial" w:hAnsi="Arial" w:cs="Arial"/>
-                <w:i/>
-                <w:color w:val="141413"/>
-                <w:sz w:val="22"/>
-                <w:szCs w:val="22"/>
-              </w:rPr>
-            </w:pPr>
-          </w:p>
-          <w:p>
-            <w:pPr>
-              <w:widowControl w:val="0"/>
-              <w:autoSpaceDE w:val="0"/>
-              <w:autoSpaceDN w:val="0"/>
-              <w:adjustRightInd w:val="0"/>
-              <w:spacing w:before="120"/>
-              <w:rPr>
-                <w:rFonts w:ascii="Arial" w:hAnsi="Arial" w:cs="Arial"/>
-                <w:i/>
-                <w:color w:val="141413"/>
-                <w:sz w:val="22"/>
-                <w:szCs w:val="22"/>
-              </w:rPr>
-            </w:pPr>
-          </w:p>
-          <w:p>
-            <w:pPr>
-              <w:spacing w:before="120"/>
-              <w:rPr>
-                <w:rFonts w:ascii="Arial" w:hAnsi="Arial" w:cs="Arial"/>
-                <w:i/>
-                <w:iCs/>
-                <w:sz w:val="22"/>
-                <w:szCs w:val="22"/>
-                <w:lang w:val="en-GB"/>
-              </w:rPr>
-            </w:pPr>
-            <w:r>
-              <w:rPr>
-                <w:rFonts w:ascii="Arial" w:hAnsi="Arial" w:cs="Arial"/>
-                <w:i/>
-                <w:iCs/>
-                <w:sz w:val="22"/>
-                <w:szCs w:val="22"/>
-                <w:lang w:val="en-GB"/>
-              </w:rPr>
-              <w:lastRenderedPageBreak/>
+          </w:p>
+          <w:p>
+            <w:pPr>
+              <w:spacing w:before="120"/>
+              <w:rPr>
+                <w:rFonts w:ascii="Arial" w:hAnsi="Arial" w:cs="Arial"/>
+                <w:i/>
+                <w:iCs/>
+                <w:sz w:val="22"/>
+                <w:szCs w:val="22"/>
+                <w:lang w:val="en-GB"/>
+              </w:rPr>
+            </w:pPr>
+            <w:r>
+              <w:rPr>
+                <w:rFonts w:ascii="Arial" w:hAnsi="Arial" w:cs="Arial"/>
+                <w:i/>
+                <w:iCs/>
+                <w:sz w:val="22"/>
+                <w:szCs w:val="22"/>
+                <w:lang w:val="en-GB"/>
+              </w:rPr>
               <w:t xml:space="preserve">The data is available in </w:t>
             </w:r>
             <w:proofErr w:type="spellStart"/>
@@ -1251,64 +1010,163 @@
                 <w:szCs w:val="22"/>
                 <w:lang w:val="en-GB"/>
               </w:rPr>
-              <w:t xml:space="preserve"> format, Used R to read and visualise the data. </w:t>
-            </w:r>
-            <w:r>
-              <w:rPr>
-                <w:rFonts w:ascii="Arial" w:hAnsi="Arial" w:cs="Arial"/>
-                <w:i/>
-                <w:iCs/>
-                <w:sz w:val="22"/>
-                <w:szCs w:val="22"/>
-                <w:lang w:val="en-GB"/>
-              </w:rPr>
-              <w:t xml:space="preserve">The diary data is available in two data type of data sets, one is the long format where each row is for a household- person- day of the week- time interval. The other format is wide, where each time interval is transposed into columns. Both have the same data </w:t>
-            </w:r>
-            <w:r>
-              <w:rPr>
-                <w:rFonts w:ascii="Arial" w:hAnsi="Arial" w:cs="Arial"/>
-                <w:i/>
-                <w:iCs/>
-                <w:sz w:val="22"/>
-                <w:szCs w:val="22"/>
-                <w:lang w:val="en-GB"/>
-              </w:rPr>
-              <w:t xml:space="preserve">of 4000 households and 8000 individuals. </w:t>
-            </w:r>
-          </w:p>
-          <w:p>
-            <w:pPr>
-              <w:spacing w:before="120"/>
-              <w:rPr>
-                <w:rFonts w:ascii="Arial" w:hAnsi="Arial" w:cs="Arial"/>
-                <w:i/>
-                <w:iCs/>
-                <w:sz w:val="22"/>
-                <w:szCs w:val="22"/>
-                <w:lang w:val="en-GB"/>
-              </w:rPr>
-            </w:pPr>
-            <w:r>
-              <w:rPr>
-                <w:rFonts w:ascii="Arial" w:hAnsi="Arial" w:cs="Arial"/>
-                <w:i/>
-                <w:iCs/>
-                <w:sz w:val="22"/>
-                <w:szCs w:val="22"/>
-                <w:lang w:val="en-GB"/>
-              </w:rPr>
-              <w:t xml:space="preserve">The questionnaire data is of the same households and individual but their characteristics. </w:t>
-            </w:r>
-            <w:r>
-              <w:rPr>
-                <w:rFonts w:ascii="Arial" w:hAnsi="Arial" w:cs="Arial"/>
-                <w:i/>
-                <w:iCs/>
-                <w:sz w:val="22"/>
-                <w:szCs w:val="22"/>
-                <w:lang w:val="en-GB"/>
-              </w:rPr>
-              <w:t xml:space="preserve">There are of____ records in household data and _____ in individual data </w:t>
+              <w:t xml:space="preserve"> format, Used R to read and visualise the data. The diary data is available in two data type of data sets, one is the long format where each row is for a household- person- day of the week- time interval. The other format is wide, where each time interval is transposed into columns. Both have the same data </w:t>
+            </w:r>
+            <w:r>
+              <w:rPr>
+                <w:rFonts w:ascii="Arial" w:hAnsi="Arial" w:cs="Arial"/>
+                <w:i/>
+                <w:iCs/>
+                <w:sz w:val="22"/>
+                <w:szCs w:val="22"/>
+                <w:lang w:val="en-GB"/>
+              </w:rPr>
+              <w:t xml:space="preserve">of </w:t>
+            </w:r>
+            <w:r>
+              <w:rPr>
+                <w:rFonts w:ascii="Arial" w:hAnsi="Arial" w:cs="Arial"/>
+                <w:i/>
+                <w:iCs/>
+                <w:sz w:val="22"/>
+                <w:szCs w:val="22"/>
+                <w:lang w:val="en-GB"/>
+              </w:rPr>
+              <w:t>~</w:t>
+            </w:r>
+            <w:r>
+              <w:rPr>
+                <w:rFonts w:ascii="Arial" w:hAnsi="Arial" w:cs="Arial"/>
+                <w:i/>
+                <w:iCs/>
+                <w:sz w:val="22"/>
+                <w:szCs w:val="22"/>
+                <w:lang w:val="en-GB"/>
+              </w:rPr>
+              <w:t xml:space="preserve">4000 households and </w:t>
+            </w:r>
+            <w:r>
+              <w:rPr>
+                <w:rFonts w:ascii="Arial" w:hAnsi="Arial" w:cs="Arial"/>
+                <w:i/>
+                <w:iCs/>
+                <w:sz w:val="22"/>
+                <w:szCs w:val="22"/>
+                <w:lang w:val="en-GB"/>
+              </w:rPr>
+              <w:t>~</w:t>
+            </w:r>
+            <w:r>
+              <w:rPr>
+                <w:rFonts w:ascii="Arial" w:hAnsi="Arial" w:cs="Arial"/>
+                <w:i/>
+                <w:iCs/>
+                <w:sz w:val="22"/>
+                <w:szCs w:val="22"/>
+                <w:lang w:val="en-GB"/>
+              </w:rPr>
+              <w:t xml:space="preserve">8000 individuals. </w:t>
+            </w:r>
+          </w:p>
+          <w:p>
+            <w:pPr>
+              <w:spacing w:before="120"/>
+              <w:rPr>
+                <w:rFonts w:ascii="Arial" w:hAnsi="Arial" w:cs="Arial"/>
+                <w:i/>
+                <w:iCs/>
+                <w:sz w:val="22"/>
+                <w:szCs w:val="22"/>
+                <w:lang w:val="en-GB"/>
+              </w:rPr>
+            </w:pPr>
+            <w:r>
+              <w:rPr>
+                <w:rFonts w:ascii="Arial" w:hAnsi="Arial" w:cs="Arial"/>
+                <w:i/>
+                <w:iCs/>
+                <w:sz w:val="22"/>
+                <w:szCs w:val="22"/>
+                <w:lang w:val="en-GB"/>
+              </w:rPr>
+              <w:t>The questionnaire data is of the same households and individual but</w:t>
+            </w:r>
+            <w:r>
+              <w:rPr>
+                <w:rFonts w:ascii="Arial" w:hAnsi="Arial" w:cs="Arial"/>
+                <w:i/>
+                <w:iCs/>
+                <w:sz w:val="22"/>
+                <w:szCs w:val="22"/>
+                <w:lang w:val="en-GB"/>
+              </w:rPr>
+              <w:t xml:space="preserve"> with</w:t>
+            </w:r>
+            <w:r>
+              <w:rPr>
+                <w:rFonts w:ascii="Arial" w:hAnsi="Arial" w:cs="Arial"/>
+                <w:i/>
+                <w:iCs/>
+                <w:sz w:val="22"/>
+                <w:szCs w:val="22"/>
+                <w:lang w:val="en-GB"/>
+              </w:rPr>
+              <w:t xml:space="preserve"> their characteristics. </w:t>
+            </w:r>
+            <w:r>
+              <w:rPr>
+                <w:rFonts w:ascii="Arial" w:hAnsi="Arial" w:cs="Arial"/>
+                <w:i/>
+                <w:iCs/>
+                <w:sz w:val="22"/>
+                <w:szCs w:val="22"/>
+                <w:lang w:val="en-GB"/>
+              </w:rPr>
+              <w:t>There are of</w:t>
+            </w:r>
+            <w:r>
+              <w:rPr>
+                <w:rFonts w:ascii="Arial" w:hAnsi="Arial" w:cs="Arial"/>
+                <w:i/>
+                <w:iCs/>
+                <w:sz w:val="22"/>
+                <w:szCs w:val="22"/>
+                <w:lang w:val="en-GB"/>
+              </w:rPr>
+              <w:t xml:space="preserve"> 4733</w:t>
+            </w:r>
+            <w:r>
+              <w:rPr>
+                <w:rFonts w:ascii="Arial" w:hAnsi="Arial" w:cs="Arial"/>
+                <w:i/>
+                <w:iCs/>
+                <w:sz w:val="22"/>
+                <w:szCs w:val="22"/>
+                <w:lang w:val="en-GB"/>
+              </w:rPr>
+              <w:t xml:space="preserve"> records in household data and</w:t>
+            </w:r>
+            <w:r>
+              <w:rPr>
+                <w:rFonts w:ascii="Arial" w:hAnsi="Arial" w:cs="Arial"/>
+                <w:i/>
+                <w:iCs/>
+                <w:sz w:val="22"/>
+                <w:szCs w:val="22"/>
+                <w:lang w:val="en-GB"/>
+              </w:rPr>
+              <w:t xml:space="preserve"> 11421</w:t>
+            </w:r>
+            <w:r>
+              <w:rPr>
+                <w:rFonts w:ascii="Arial" w:hAnsi="Arial" w:cs="Arial"/>
+                <w:i/>
+                <w:iCs/>
+                <w:sz w:val="22"/>
+                <w:szCs w:val="22"/>
+                <w:lang w:val="en-GB"/>
+              </w:rPr>
+              <w:t xml:space="preserve"> in individual data </w:t>
             </w:r>
           </w:p>
           <w:p>
@@ -1363,7 +1221,6 @@
                 <w:szCs w:val="22"/>
                 <w:lang w:val="en-GB"/>
               </w:rPr>
-              <w:lastRenderedPageBreak/>
               <w:t>2. Data collection / generation</w:t>
             </w:r>
           </w:p>
@@ -1386,45 +1243,21 @@
                 <w:rFonts w:ascii="Arial" w:hAnsi="Arial" w:cs="Arial"/>
                 <w:b/>
                 <w:bCs/>
-                <w:i/>
-                <w:sz w:val="22"/>
-                <w:szCs w:val="22"/>
-                <w:lang w:val="en-GB"/>
-              </w:rPr>
-            </w:pPr>
-            <w:r>
-              <w:rPr>
-                <w:rFonts w:ascii="Arial" w:hAnsi="Arial" w:cs="Arial"/>
-                <w:bCs/>
-                <w:i/>
-                <w:sz w:val="22"/>
-                <w:szCs w:val="22"/>
-                <w:lang w:val="en-GB"/>
-              </w:rPr>
-              <w:t>Focus on the good practice and standards for ensuring new data are of high quality and processing is well documented.</w:t>
-            </w:r>
-          </w:p>
-          <w:p>
-            <w:pPr>
-              <w:spacing w:before="120"/>
-              <w:rPr>
-                <w:rFonts w:ascii="Arial" w:hAnsi="Arial" w:cs="Arial"/>
-                <w:b/>
-                <w:bCs/>
-                <w:sz w:val="22"/>
-                <w:szCs w:val="22"/>
-                <w:lang w:val="en-GB"/>
-              </w:rPr>
-            </w:pPr>
-            <w:r>
-              <w:rPr>
-                <w:rFonts w:ascii="Arial" w:hAnsi="Arial" w:cs="Arial"/>
-                <w:b/>
-                <w:bCs/>
-                <w:sz w:val="22"/>
-                <w:szCs w:val="22"/>
-                <w:lang w:val="en-GB"/>
-              </w:rPr>
+                <w:sz w:val="22"/>
+                <w:szCs w:val="22"/>
+                <w:lang w:val="en-GB"/>
+              </w:rPr>
+            </w:pPr>
+            <w:r>
+              <w:rPr>
+                <w:rFonts w:ascii="Arial" w:hAnsi="Arial" w:cs="Arial"/>
+                <w:b/>
+                <w:bCs/>
+                <w:sz w:val="22"/>
+                <w:szCs w:val="22"/>
+                <w:lang w:val="en-GB"/>
+              </w:rPr>
+              <w:lastRenderedPageBreak/>
               <w:t>2.1</w:t>
             </w:r>
             <w:r>
@@ -1465,18 +1298,62 @@
                 <w:szCs w:val="22"/>
                 <w:lang w:val="en-GB"/>
               </w:rPr>
-              <w:t>How the data will be collected/generated and which community data standards (if any) will be used at this stage</w:t>
-            </w:r>
-            <w:r>
-              <w:rPr>
-                <w:rFonts w:ascii="Arial" w:hAnsi="Arial" w:cs="Arial"/>
-                <w:i/>
-                <w:iCs/>
-                <w:sz w:val="22"/>
-                <w:szCs w:val="22"/>
-                <w:lang w:val="en-GB"/>
-              </w:rPr>
-              <w:t>.</w:t>
+              <w:t xml:space="preserve">Since the data is </w:t>
+            </w:r>
+            <w:r>
+              <w:rPr>
+                <w:rFonts w:ascii="Arial" w:hAnsi="Arial" w:cs="Arial"/>
+                <w:i/>
+                <w:iCs/>
+                <w:sz w:val="22"/>
+                <w:szCs w:val="22"/>
+                <w:lang w:val="en-GB"/>
+              </w:rPr>
+              <w:t>a publicly available UK time use survey for the period of 2014-</w:t>
+            </w:r>
+            <w:r>
+              <w:rPr>
+                <w:rFonts w:ascii="Arial" w:hAnsi="Arial" w:cs="Arial"/>
+                <w:i/>
+                <w:iCs/>
+                <w:sz w:val="22"/>
+                <w:szCs w:val="22"/>
+                <w:lang w:val="en-GB"/>
+              </w:rPr>
+              <w:t>15,</w:t>
+            </w:r>
+            <w:r>
+              <w:rPr>
+                <w:rFonts w:ascii="Arial" w:hAnsi="Arial" w:cs="Arial"/>
+                <w:i/>
+                <w:iCs/>
+                <w:sz w:val="22"/>
+                <w:szCs w:val="22"/>
+                <w:lang w:val="en-GB"/>
+              </w:rPr>
+              <w:t xml:space="preserve"> the data collection was effortless. There was only a need to create an account in UK data service website and fill the form</w:t>
+            </w:r>
+            <w:r>
+              <w:rPr>
+                <w:rFonts w:ascii="Arial" w:hAnsi="Arial" w:cs="Arial"/>
+                <w:i/>
+                <w:iCs/>
+                <w:sz w:val="22"/>
+                <w:szCs w:val="22"/>
+                <w:lang w:val="en-GB"/>
+              </w:rPr>
+              <w:t xml:space="preserve"> stating the</w:t>
+            </w:r>
+            <w:r>
+              <w:rPr>
+                <w:rFonts w:ascii="Arial" w:hAnsi="Arial" w:cs="Arial"/>
+                <w:i/>
+                <w:iCs/>
+                <w:sz w:val="22"/>
+                <w:szCs w:val="22"/>
+                <w:lang w:val="en-GB"/>
+              </w:rPr>
+              <w:t xml:space="preserve"> purpose of the data.   </w:t>
             </w:r>
           </w:p>
           <w:p>
@@ -1488,108 +1365,6 @@
               <w:spacing w:before="120"/>
               <w:rPr>
                 <w:rFonts w:ascii="Arial" w:hAnsi="Arial" w:cs="Arial"/>
-                <w:i/>
-                <w:iCs/>
-                <w:sz w:val="22"/>
-                <w:szCs w:val="22"/>
-                <w:lang w:val="en-GB"/>
-              </w:rPr>
-            </w:pPr>
-          </w:p>
-          <w:p>
-            <w:pPr>
-              <w:widowControl w:val="0"/>
-              <w:autoSpaceDE w:val="0"/>
-              <w:autoSpaceDN w:val="0"/>
-              <w:adjustRightInd w:val="0"/>
-              <w:spacing w:before="120"/>
-              <w:rPr>
-                <w:rFonts w:ascii="Arial" w:hAnsi="Arial" w:cs="Arial"/>
-                <w:i/>
-                <w:iCs/>
-                <w:sz w:val="22"/>
-                <w:szCs w:val="22"/>
-                <w:lang w:val="en-GB"/>
-              </w:rPr>
-            </w:pPr>
-            <w:r>
-              <w:rPr>
-                <w:rFonts w:ascii="Arial" w:hAnsi="Arial" w:cs="Arial"/>
-                <w:i/>
-                <w:iCs/>
-                <w:sz w:val="22"/>
-                <w:szCs w:val="22"/>
-                <w:lang w:val="en-GB"/>
-              </w:rPr>
-              <w:t xml:space="preserve">Since the data is </w:t>
-            </w:r>
-            <w:r>
-              <w:rPr>
-                <w:rFonts w:ascii="Arial" w:hAnsi="Arial" w:cs="Arial"/>
-                <w:i/>
-                <w:iCs/>
-                <w:sz w:val="22"/>
-                <w:szCs w:val="22"/>
-                <w:lang w:val="en-GB"/>
-              </w:rPr>
-              <w:t>a publicly available UK time use survey for the period of 2014-</w:t>
-            </w:r>
-            <w:proofErr w:type="gramStart"/>
-            <w:r>
-              <w:rPr>
-                <w:rFonts w:ascii="Arial" w:hAnsi="Arial" w:cs="Arial"/>
-                <w:i/>
-                <w:iCs/>
-                <w:sz w:val="22"/>
-                <w:szCs w:val="22"/>
-                <w:lang w:val="en-GB"/>
-              </w:rPr>
-              <w:t>15 ,</w:t>
-            </w:r>
-            <w:proofErr w:type="gramEnd"/>
-            <w:r>
-              <w:rPr>
-                <w:rFonts w:ascii="Arial" w:hAnsi="Arial" w:cs="Arial"/>
-                <w:i/>
-                <w:iCs/>
-                <w:sz w:val="22"/>
-                <w:szCs w:val="22"/>
-                <w:lang w:val="en-GB"/>
-              </w:rPr>
-              <w:t xml:space="preserve"> the data collection was effortless. There was only a need to create an account in UK data service website and fill the form</w:t>
-            </w:r>
-            <w:r>
-              <w:rPr>
-                <w:rFonts w:ascii="Arial" w:hAnsi="Arial" w:cs="Arial"/>
-                <w:i/>
-                <w:iCs/>
-                <w:sz w:val="22"/>
-                <w:szCs w:val="22"/>
-                <w:lang w:val="en-GB"/>
-              </w:rPr>
-              <w:t xml:space="preserve"> stating the</w:t>
-            </w:r>
-            <w:r>
-              <w:rPr>
-                <w:rFonts w:ascii="Arial" w:hAnsi="Arial" w:cs="Arial"/>
-                <w:i/>
-                <w:iCs/>
-                <w:sz w:val="22"/>
-                <w:szCs w:val="22"/>
-                <w:lang w:val="en-GB"/>
-              </w:rPr>
-              <w:t xml:space="preserve"> purpose of the data.   </w:t>
-            </w:r>
-          </w:p>
-          <w:p>
-            <w:pPr>
-              <w:widowControl w:val="0"/>
-              <w:autoSpaceDE w:val="0"/>
-              <w:autoSpaceDN w:val="0"/>
-              <w:adjustRightInd w:val="0"/>
-              <w:spacing w:before="120"/>
-              <w:rPr>
-                <w:rFonts w:ascii="Arial" w:hAnsi="Arial" w:cs="Arial"/>
                 <w:sz w:val="22"/>
                 <w:szCs w:val="22"/>
                 <w:lang w:val="en-GB"/>
@@ -1654,29 +1429,6 @@
                 <w:lang w:val="en-GB"/>
               </w:rPr>
             </w:pPr>
-            <w:r>
-              <w:rPr>
-                <w:rFonts w:ascii="Arial" w:hAnsi="Arial" w:cs="Arial"/>
-                <w:i/>
-                <w:iCs/>
-                <w:sz w:val="22"/>
-                <w:szCs w:val="22"/>
-                <w:lang w:val="en-GB"/>
-              </w:rPr>
-              <w:t>How consistency and quality of data collection / generation will be controlled and documented, through processes of calibration, repeat samples or measurements, standardised data capture or recording, data entry validation, peer review of data or representation with controlled vocabularies.</w:t>
-            </w:r>
-          </w:p>
-          <w:p>
-            <w:pPr>
-              <w:rPr>
-                <w:rFonts w:ascii="Arial" w:hAnsi="Arial" w:cs="Arial"/>
-                <w:i/>
-                <w:iCs/>
-                <w:sz w:val="22"/>
-                <w:szCs w:val="22"/>
-                <w:lang w:val="en-GB"/>
-              </w:rPr>
-            </w:pPr>
           </w:p>
           <w:p>
             <w:pPr>
@@ -1746,30 +1498,6 @@
               </w:rPr>
               <w:t xml:space="preserve">Currently, there’s no duplicate records in the data. </w:t>
             </w:r>
-          </w:p>
-          <w:p>
-            <w:pPr>
-              <w:rPr>
-                <w:rFonts w:ascii="Arial" w:hAnsi="Arial" w:cs="Arial"/>
-                <w:i/>
-                <w:iCs/>
-                <w:sz w:val="22"/>
-                <w:szCs w:val="22"/>
-                <w:lang w:val="en-GB"/>
-              </w:rPr>
-            </w:pPr>
-          </w:p>
-          <w:p>
-            <w:pPr>
-              <w:rPr>
-                <w:rFonts w:ascii="Arial" w:hAnsi="Arial" w:cs="Arial"/>
-                <w:i/>
-                <w:iCs/>
-                <w:sz w:val="22"/>
-                <w:szCs w:val="22"/>
-                <w:lang w:val="en-GB"/>
-              </w:rPr>
-            </w:pPr>
           </w:p>
           <w:p>
             <w:pPr>
@@ -1863,54 +1591,6 @@
               <w:spacing w:before="120"/>
               <w:rPr>
                 <w:rFonts w:ascii="Arial" w:hAnsi="Arial" w:cs="Arial"/>
-                <w:bCs/>
-                <w:i/>
-                <w:sz w:val="22"/>
-                <w:szCs w:val="22"/>
-                <w:lang w:val="en-GB"/>
-              </w:rPr>
-            </w:pPr>
-            <w:r>
-              <w:rPr>
-                <w:rFonts w:ascii="Arial" w:hAnsi="Arial" w:cs="Arial"/>
-                <w:bCs/>
-                <w:i/>
-                <w:sz w:val="22"/>
-                <w:szCs w:val="22"/>
-                <w:lang w:val="en-GB"/>
-              </w:rPr>
-              <w:t xml:space="preserve">Focus on principles, </w:t>
-            </w:r>
-            <w:proofErr w:type="gramStart"/>
-            <w:r>
-              <w:rPr>
-                <w:rFonts w:ascii="Arial" w:hAnsi="Arial" w:cs="Arial"/>
-                <w:bCs/>
-                <w:i/>
-                <w:sz w:val="22"/>
-                <w:szCs w:val="22"/>
-                <w:lang w:val="en-GB"/>
-              </w:rPr>
-              <w:t>systems</w:t>
-            </w:r>
-            <w:proofErr w:type="gramEnd"/>
-            <w:r>
-              <w:rPr>
-                <w:rFonts w:ascii="Arial" w:hAnsi="Arial" w:cs="Arial"/>
-                <w:bCs/>
-                <w:i/>
-                <w:sz w:val="22"/>
-                <w:szCs w:val="22"/>
-                <w:lang w:val="en-GB"/>
-              </w:rPr>
-              <w:t xml:space="preserve"> and major standards. Focus on the main kind(s) of study data. Give brief examples and avoid long lists.</w:t>
-            </w:r>
-          </w:p>
-          <w:p>
-            <w:pPr>
-              <w:spacing w:before="120"/>
-              <w:rPr>
-                <w:rFonts w:ascii="Arial" w:hAnsi="Arial" w:cs="Arial"/>
                 <w:b/>
                 <w:bCs/>
                 <w:sz w:val="22"/>
@@ -1963,90 +1643,6 @@
                 <w:szCs w:val="22"/>
                 <w:lang w:val="en-GB"/>
               </w:rPr>
-              <w:t>Briefly describe how data will be stored, backed-up, managed and curated in the short to medium term</w:t>
-            </w:r>
-            <w:r>
-              <w:rPr>
-                <w:rFonts w:ascii="Arial" w:hAnsi="Arial" w:cs="Arial"/>
-                <w:i/>
-                <w:iCs/>
-                <w:sz w:val="22"/>
-                <w:szCs w:val="22"/>
-                <w:lang w:val="en-GB"/>
-              </w:rPr>
-              <w:t xml:space="preserve"> </w:t>
-            </w:r>
-            <w:r>
-              <w:rPr>
-                <w:rFonts w:ascii="Arial" w:hAnsi="Arial" w:cs="Arial"/>
-                <w:i/>
-                <w:iCs/>
-                <w:sz w:val="22"/>
-                <w:szCs w:val="22"/>
-                <w:lang w:val="en-GB"/>
-              </w:rPr>
-              <w:t>(</w:t>
-            </w:r>
-            <w:hyperlink r:id="rId11" w:history="1">
-              <w:r>
-                <w:rPr>
-                  <w:rStyle w:val="Hyperlink"/>
-                  <w:rFonts w:ascii="Arial" w:hAnsi="Arial" w:cs="Arial"/>
-                  <w:i/>
-                  <w:iCs/>
-                  <w:sz w:val="22"/>
-                  <w:szCs w:val="22"/>
-                  <w:lang w:val="en-GB"/>
-                </w:rPr>
-                <w:t>https://www.ncl.ac.uk/library/academics-and-researchers/research/rdm/working/</w:t>
-              </w:r>
-            </w:hyperlink>
-            <w:r>
-              <w:rPr>
-                <w:rFonts w:ascii="Arial" w:hAnsi="Arial" w:cs="Arial"/>
-                <w:i/>
-                <w:iCs/>
-                <w:sz w:val="22"/>
-                <w:szCs w:val="22"/>
-                <w:lang w:val="en-GB"/>
-              </w:rPr>
-              <w:t>)</w:t>
-            </w:r>
-          </w:p>
-          <w:p>
-            <w:pPr>
-              <w:spacing w:before="120"/>
-              <w:rPr>
-                <w:rFonts w:ascii="Arial" w:hAnsi="Arial" w:cs="Arial"/>
-                <w:i/>
-                <w:iCs/>
-                <w:sz w:val="22"/>
-                <w:szCs w:val="22"/>
-                <w:lang w:val="en-GB"/>
-              </w:rPr>
-            </w:pPr>
-          </w:p>
-          <w:p>
-            <w:pPr>
-              <w:spacing w:before="120"/>
-              <w:rPr>
-                <w:rFonts w:ascii="Arial" w:hAnsi="Arial" w:cs="Arial"/>
-                <w:i/>
-                <w:iCs/>
-                <w:sz w:val="22"/>
-                <w:szCs w:val="22"/>
-                <w:lang w:val="en-GB"/>
-              </w:rPr>
-            </w:pPr>
-            <w:r>
-              <w:rPr>
-                <w:rFonts w:ascii="Arial" w:hAnsi="Arial" w:cs="Arial"/>
-                <w:i/>
-                <w:iCs/>
-                <w:sz w:val="22"/>
-                <w:szCs w:val="22"/>
-                <w:lang w:val="en-GB"/>
-              </w:rPr>
               <w:t xml:space="preserve">The data, which was publicly available in the UK data service, is downloaded and saved in the local system. The </w:t>
             </w:r>
             <w:r>
@@ -2084,30 +1680,6 @@
                 <w:lang w:val="en-GB"/>
               </w:rPr>
             </w:pPr>
-          </w:p>
-          <w:p>
-            <w:pPr>
-              <w:spacing w:before="120"/>
-              <w:rPr>
-                <w:rFonts w:ascii="Arial" w:hAnsi="Arial" w:cs="Arial"/>
-                <w:i/>
-                <w:iCs/>
-                <w:sz w:val="22"/>
-                <w:szCs w:val="22"/>
-                <w:lang w:val="en-GB"/>
-              </w:rPr>
-            </w:pPr>
-            <w:r>
-              <w:rPr>
-                <w:rFonts w:ascii="Arial" w:hAnsi="Arial" w:cs="Arial"/>
-                <w:i/>
-                <w:iCs/>
-                <w:sz w:val="22"/>
-                <w:szCs w:val="22"/>
-                <w:lang w:val="en-GB"/>
-              </w:rPr>
-              <w:t xml:space="preserve"> </w:t>
-            </w:r>
           </w:p>
           <w:p>
             <w:pPr>
@@ -2154,120 +1726,6 @@
                 <w:szCs w:val="22"/>
               </w:rPr>
             </w:pPr>
-            <w:r>
-              <w:rPr>
-                <w:rFonts w:ascii="Arial" w:hAnsi="Arial" w:cs="Arial"/>
-                <w:i/>
-                <w:iCs/>
-                <w:sz w:val="22"/>
-                <w:szCs w:val="22"/>
-                <w:lang w:val="en-GB"/>
-              </w:rPr>
-              <w:t xml:space="preserve">What metadata is produced about the data generated from the research? For </w:t>
-            </w:r>
-            <w:proofErr w:type="gramStart"/>
-            <w:r>
-              <w:rPr>
-                <w:rFonts w:ascii="Arial" w:hAnsi="Arial" w:cs="Arial"/>
-                <w:i/>
-                <w:iCs/>
-                <w:sz w:val="22"/>
-                <w:szCs w:val="22"/>
-                <w:lang w:val="en-GB"/>
-              </w:rPr>
-              <w:t>example</w:t>
-            </w:r>
-            <w:proofErr w:type="gramEnd"/>
-            <w:r>
-              <w:rPr>
-                <w:rFonts w:ascii="Arial" w:hAnsi="Arial" w:cs="Arial"/>
-                <w:i/>
-                <w:iCs/>
-                <w:sz w:val="22"/>
-                <w:szCs w:val="22"/>
-                <w:lang w:val="en-GB"/>
-              </w:rPr>
-              <w:t xml:space="preserve"> descriptions of data that enable research data to be used by others outside of your own team. This may include </w:t>
-            </w:r>
-            <w:r>
-              <w:rPr>
-                <w:rFonts w:ascii="Arial" w:hAnsi="Arial" w:cs="Arial"/>
-                <w:i/>
-                <w:iCs/>
-                <w:color w:val="000000"/>
-                <w:sz w:val="22"/>
-                <w:szCs w:val="22"/>
-                <w:lang w:val="en-GB"/>
-              </w:rPr>
-              <w:t xml:space="preserve">documenting the methods used to generate the data, analytical and procedural information, capturing instrument metadata alongside data, documenting provenance of data and their coding, detailed descriptions for variables, records, etc </w:t>
-            </w:r>
-            <w:r>
-              <w:rPr>
-                <w:rFonts w:ascii="Arial" w:hAnsi="Arial" w:cs="Arial"/>
-                <w:sz w:val="22"/>
-                <w:szCs w:val="22"/>
-                <w:lang w:val="en-GB"/>
-              </w:rPr>
-              <w:t xml:space="preserve">(see: </w:t>
-            </w:r>
-            <w:hyperlink r:id="rId12" w:history="1">
-              <w:r>
-                <w:rPr>
-                  <w:rStyle w:val="Hyperlink"/>
-                  <w:rFonts w:ascii="Arial" w:hAnsi="Arial" w:cs="Arial"/>
-                  <w:i/>
-                  <w:iCs/>
-                  <w:sz w:val="22"/>
-                  <w:szCs w:val="22"/>
-                </w:rPr>
-                <w:t>www.dcc.ac.uk/resources/metadata-standards</w:t>
-              </w:r>
-            </w:hyperlink>
-            <w:r>
-              <w:rPr>
-                <w:rFonts w:ascii="Arial" w:hAnsi="Arial" w:cs="Arial"/>
-                <w:sz w:val="22"/>
-                <w:szCs w:val="22"/>
-              </w:rPr>
-              <w:t xml:space="preserve">  / </w:t>
-            </w:r>
-            <w:hyperlink r:id="rId13" w:history="1">
-              <w:r>
-                <w:rPr>
-                  <w:rStyle w:val="Hyperlink"/>
-                  <w:rFonts w:ascii="Arial" w:hAnsi="Arial" w:cs="Arial"/>
-                  <w:sz w:val="22"/>
-                  <w:szCs w:val="22"/>
-                </w:rPr>
-                <w:t>http://www.data-archive.ac.uk/create-manage/document</w:t>
-              </w:r>
-            </w:hyperlink>
-            <w:r>
-              <w:rPr>
-                <w:rFonts w:ascii="Arial" w:hAnsi="Arial" w:cs="Arial"/>
-                <w:sz w:val="22"/>
-                <w:szCs w:val="22"/>
-              </w:rPr>
-              <w:t>)</w:t>
-            </w:r>
-            <w:r>
-              <w:rPr>
-                <w:rFonts w:ascii="Arial" w:hAnsi="Arial" w:cs="Arial"/>
-                <w:sz w:val="22"/>
-                <w:szCs w:val="22"/>
-              </w:rPr>
-              <w:t xml:space="preserve"> </w:t>
-            </w:r>
-          </w:p>
-          <w:p>
-            <w:pPr>
-              <w:spacing w:before="120"/>
-              <w:rPr>
-                <w:rFonts w:ascii="Arial" w:hAnsi="Arial" w:cs="Arial"/>
-                <w:sz w:val="22"/>
-                <w:szCs w:val="22"/>
-              </w:rPr>
-            </w:pPr>
           </w:p>
           <w:p>
             <w:pPr>
@@ -2300,7 +1758,7 @@
               </w:rPr>
               <w:t xml:space="preserve">meta data and data dictionary for the data is available in the UK data service </w:t>
             </w:r>
-            <w:hyperlink r:id="rId14" w:anchor="!/documentation" w:history="1">
+            <w:hyperlink r:id="rId11" w:anchor="!/documentation" w:history="1">
               <w:r>
                 <w:rPr>
                   <w:rStyle w:val="Hyperlink"/>
@@ -2541,7 +1999,6 @@
                 <w:szCs w:val="22"/>
                 <w:lang w:val="en-GB"/>
               </w:rPr>
-              <w:lastRenderedPageBreak/>
               <w:t>4. Data security and confidentiality of potentially disclosive information</w:t>
             </w:r>
           </w:p>
@@ -2558,119 +2015,6 @@
               <w:spacing w:before="120"/>
               <w:rPr>
                 <w:rFonts w:ascii="Arial" w:hAnsi="Arial" w:cs="Arial"/>
-                <w:i/>
-                <w:iCs/>
-                <w:sz w:val="22"/>
-                <w:szCs w:val="22"/>
-                <w:lang w:val="en-GB"/>
-              </w:rPr>
-            </w:pPr>
-            <w:r>
-              <w:rPr>
-                <w:rFonts w:ascii="Arial" w:hAnsi="Arial" w:cs="Arial"/>
-                <w:i/>
-                <w:iCs/>
-                <w:sz w:val="22"/>
-                <w:szCs w:val="22"/>
-                <w:lang w:val="en-GB"/>
-              </w:rPr>
-              <w:t xml:space="preserve">This section </w:t>
-            </w:r>
-            <w:r>
-              <w:rPr>
-                <w:rFonts w:ascii="Arial" w:hAnsi="Arial" w:cs="Arial"/>
-                <w:i/>
-                <w:iCs/>
-                <w:sz w:val="22"/>
-                <w:szCs w:val="22"/>
-                <w:lang w:val="en-GB"/>
-              </w:rPr>
-              <w:t>should</w:t>
-            </w:r>
-            <w:r>
-              <w:rPr>
-                <w:rFonts w:ascii="Arial" w:hAnsi="Arial" w:cs="Arial"/>
-                <w:i/>
-                <w:iCs/>
-                <w:sz w:val="22"/>
-                <w:szCs w:val="22"/>
-                <w:lang w:val="en-GB"/>
-              </w:rPr>
-              <w:t xml:space="preserve"> be completed if your research data includes </w:t>
-            </w:r>
-            <w:r>
-              <w:rPr>
-                <w:rFonts w:ascii="Arial" w:hAnsi="Arial" w:cs="Arial"/>
-                <w:b/>
-                <w:i/>
-                <w:iCs/>
-                <w:sz w:val="22"/>
-                <w:szCs w:val="22"/>
-                <w:lang w:val="en-GB"/>
-              </w:rPr>
-              <w:t>personal data relating to human participants in research</w:t>
-            </w:r>
-            <w:r>
-              <w:rPr>
-                <w:rFonts w:ascii="Arial" w:hAnsi="Arial" w:cs="Arial"/>
-                <w:i/>
-                <w:iCs/>
-                <w:sz w:val="22"/>
-                <w:szCs w:val="22"/>
-                <w:lang w:val="en-GB"/>
-              </w:rPr>
-              <w:t>. For other research, the safeguarding and security of data should also be considered. Information provided will be in line with you</w:t>
-            </w:r>
-            <w:r>
-              <w:rPr>
-                <w:rFonts w:ascii="Arial" w:hAnsi="Arial" w:cs="Arial"/>
-                <w:i/>
-                <w:iCs/>
-                <w:sz w:val="22"/>
-                <w:szCs w:val="22"/>
-                <w:lang w:val="en-GB"/>
-              </w:rPr>
-              <w:t>r</w:t>
-            </w:r>
-            <w:r>
-              <w:rPr>
-                <w:rFonts w:ascii="Arial" w:hAnsi="Arial" w:cs="Arial"/>
-                <w:i/>
-                <w:iCs/>
-                <w:sz w:val="22"/>
-                <w:szCs w:val="22"/>
-                <w:lang w:val="en-GB"/>
-              </w:rPr>
-              <w:t xml:space="preserve"> ethical review. Please note this section concerns protecting the data, not</w:t>
-            </w:r>
-            <w:r>
-              <w:rPr>
-                <w:rFonts w:ascii="Arial" w:hAnsi="Arial" w:cs="Arial"/>
-                <w:i/>
-                <w:iCs/>
-                <w:sz w:val="22"/>
-                <w:szCs w:val="22"/>
-                <w:lang w:val="en-GB"/>
-              </w:rPr>
-              <w:t xml:space="preserve"> any potential</w:t>
-            </w:r>
-            <w:r>
-              <w:rPr>
-                <w:rFonts w:ascii="Arial" w:hAnsi="Arial" w:cs="Arial"/>
-                <w:i/>
-                <w:iCs/>
-                <w:sz w:val="22"/>
-                <w:szCs w:val="22"/>
-                <w:lang w:val="en-GB"/>
-              </w:rPr>
-              <w:t xml:space="preserve"> patients.</w:t>
-            </w:r>
-          </w:p>
-          <w:p>
-            <w:pPr>
-              <w:spacing w:before="120"/>
-              <w:rPr>
-                <w:rFonts w:ascii="Arial" w:hAnsi="Arial" w:cs="Arial"/>
                 <w:b/>
                 <w:iCs/>
                 <w:sz w:val="22"/>
@@ -2725,100 +2069,6 @@
                 <w:lang w:val="en-GB"/>
               </w:rPr>
             </w:pPr>
-            <w:r>
-              <w:rPr>
-                <w:rFonts w:ascii="Arial" w:hAnsi="Arial" w:cs="Arial"/>
-                <w:i/>
-                <w:iCs/>
-                <w:sz w:val="22"/>
-                <w:szCs w:val="22"/>
-                <w:lang w:val="en-GB"/>
-              </w:rPr>
-              <w:t xml:space="preserve">All personal data has an element of risk. Summarise the main risks to the confidentiality and security of information related to </w:t>
-            </w:r>
-            <w:r>
-              <w:rPr>
-                <w:rFonts w:ascii="Arial" w:hAnsi="Arial" w:cs="Arial"/>
-                <w:iCs/>
-                <w:color w:val="262626"/>
-                <w:sz w:val="22"/>
-                <w:szCs w:val="22"/>
-                <w:lang w:val="en-GB"/>
-              </w:rPr>
-              <w:t>human participants</w:t>
-            </w:r>
-            <w:r>
-              <w:rPr>
-                <w:rFonts w:ascii="Arial" w:hAnsi="Arial" w:cs="Arial"/>
-                <w:i/>
-                <w:iCs/>
-                <w:color w:val="262626"/>
-                <w:sz w:val="22"/>
-                <w:szCs w:val="22"/>
-                <w:lang w:val="en-GB"/>
-              </w:rPr>
-              <w:t xml:space="preserve">, the level of risk and how these risks will be managed. Cover the main processes or </w:t>
-            </w:r>
-            <w:r>
-              <w:rPr>
-                <w:rFonts w:ascii="Arial" w:hAnsi="Arial" w:cs="Arial"/>
-                <w:i/>
-                <w:iCs/>
-                <w:sz w:val="22"/>
-                <w:szCs w:val="22"/>
-                <w:lang w:val="en-GB"/>
-              </w:rPr>
-              <w:t xml:space="preserve">facilities for storage and processing of personal data, data access, with controls put in place and any auditing of user compliance with consent and security conditions. </w:t>
-            </w:r>
-            <w:r>
-              <w:rPr>
-                <w:rFonts w:ascii="Arial" w:hAnsi="Arial" w:cs="Arial"/>
-                <w:i/>
-                <w:iCs/>
-                <w:sz w:val="22"/>
-                <w:szCs w:val="22"/>
-                <w:lang w:val="en-GB"/>
-              </w:rPr>
-              <w:t>(</w:t>
-            </w:r>
-            <w:hyperlink r:id="rId15" w:history="1">
-              <w:r>
-                <w:rPr>
-                  <w:rStyle w:val="Hyperlink"/>
-                  <w:rFonts w:ascii="Arial" w:hAnsi="Arial" w:cs="Arial"/>
-                  <w:i/>
-                  <w:iCs/>
-                  <w:sz w:val="22"/>
-                  <w:szCs w:val="22"/>
-                  <w:lang w:val="en-GB"/>
-                </w:rPr>
-                <w:t>https://www.ncl.ac.uk/research/researchgovernance/ethics/gdpr/</w:t>
-              </w:r>
-            </w:hyperlink>
-            <w:r>
-              <w:rPr>
-                <w:rFonts w:ascii="Arial" w:hAnsi="Arial" w:cs="Arial"/>
-                <w:i/>
-                <w:iCs/>
-                <w:sz w:val="22"/>
-                <w:szCs w:val="22"/>
-                <w:lang w:val="en-GB"/>
-              </w:rPr>
-              <w:t xml:space="preserve">) </w:t>
-            </w:r>
-          </w:p>
-          <w:p>
-            <w:pPr>
-              <w:spacing w:before="120"/>
-              <w:rPr>
-                <w:rFonts w:ascii="Arial" w:hAnsi="Arial" w:cs="Arial"/>
-                <w:i/>
-                <w:iCs/>
-                <w:sz w:val="22"/>
-                <w:szCs w:val="22"/>
-                <w:lang w:val="en-GB"/>
-              </w:rPr>
-            </w:pPr>
           </w:p>
           <w:p>
             <w:pPr>
@@ -2852,7 +2102,51 @@
                 <w:szCs w:val="22"/>
                 <w:lang w:val="en-GB"/>
               </w:rPr>
-              <w:t xml:space="preserve">. There’s no description to understand the individual as well, the field </w:t>
+              <w:t>. There’s no description to understand the individual as well</w:t>
+            </w:r>
+            <w:r>
+              <w:rPr>
+                <w:rFonts w:ascii="Arial" w:hAnsi="Arial" w:cs="Arial"/>
+                <w:i/>
+                <w:iCs/>
+                <w:sz w:val="22"/>
+                <w:szCs w:val="22"/>
+                <w:lang w:val="en-GB"/>
+              </w:rPr>
+              <w:t>.</w:t>
+            </w:r>
+            <w:r>
+              <w:rPr>
+                <w:rFonts w:ascii="Arial" w:hAnsi="Arial" w:cs="Arial"/>
+                <w:i/>
+                <w:iCs/>
+                <w:sz w:val="22"/>
+                <w:szCs w:val="22"/>
+                <w:lang w:val="en-GB"/>
+              </w:rPr>
+              <w:t xml:space="preserve"> </w:t>
+            </w:r>
+            <w:r>
+              <w:rPr>
+                <w:rFonts w:ascii="Arial" w:hAnsi="Arial" w:cs="Arial"/>
+                <w:i/>
+                <w:iCs/>
+                <w:sz w:val="22"/>
+                <w:szCs w:val="22"/>
+                <w:lang w:val="en-GB"/>
+              </w:rPr>
+              <w:t>T</w:t>
+            </w:r>
+            <w:r>
+              <w:rPr>
+                <w:rFonts w:ascii="Arial" w:hAnsi="Arial" w:cs="Arial"/>
+                <w:i/>
+                <w:iCs/>
+                <w:sz w:val="22"/>
+                <w:szCs w:val="22"/>
+                <w:lang w:val="en-GB"/>
+              </w:rPr>
+              <w:t xml:space="preserve">he field </w:t>
             </w:r>
             <w:proofErr w:type="spellStart"/>
             <w:proofErr w:type="gramStart"/>
@@ -2973,133 +2267,13 @@
               <w:adjustRightInd w:val="0"/>
               <w:rPr>
                 <w:rFonts w:ascii="Arial" w:hAnsi="Arial" w:cs="Arial"/>
-                <w:i/>
-                <w:iCs/>
-                <w:color w:val="176F83"/>
-                <w:sz w:val="22"/>
-                <w:szCs w:val="22"/>
-              </w:rPr>
-            </w:pPr>
-            <w:r>
-              <w:rPr>
-                <w:rFonts w:ascii="Arial" w:hAnsi="Arial" w:cs="Arial"/>
-                <w:i/>
-                <w:iCs/>
-                <w:sz w:val="22"/>
-                <w:szCs w:val="22"/>
-              </w:rPr>
-              <w:t>Identify any data repository(-</w:t>
-            </w:r>
-            <w:proofErr w:type="spellStart"/>
-            <w:r>
-              <w:rPr>
-                <w:rFonts w:ascii="Arial" w:hAnsi="Arial" w:cs="Arial"/>
-                <w:i/>
-                <w:iCs/>
-                <w:sz w:val="22"/>
-                <w:szCs w:val="22"/>
-              </w:rPr>
-              <w:t>ies</w:t>
-            </w:r>
-            <w:proofErr w:type="spellEnd"/>
-            <w:r>
-              <w:rPr>
-                <w:rFonts w:ascii="Arial" w:hAnsi="Arial" w:cs="Arial"/>
-                <w:i/>
-                <w:iCs/>
-                <w:sz w:val="22"/>
-                <w:szCs w:val="22"/>
-              </w:rPr>
-              <w:t xml:space="preserve">) that are, or will be, entrusted with storing, curating and/or sharing data from your study, </w:t>
-            </w:r>
-            <w:r>
-              <w:rPr>
-                <w:rFonts w:ascii="Arial" w:hAnsi="Arial" w:cs="Arial"/>
-                <w:i/>
-                <w:iCs/>
-                <w:color w:val="262626"/>
-                <w:sz w:val="22"/>
-                <w:szCs w:val="22"/>
-              </w:rPr>
-              <w:t xml:space="preserve">where they exist for </w:t>
-            </w:r>
-            <w:proofErr w:type="gramStart"/>
-            <w:r>
-              <w:rPr>
-                <w:rFonts w:ascii="Arial" w:hAnsi="Arial" w:cs="Arial"/>
-                <w:i/>
-                <w:iCs/>
-                <w:color w:val="262626"/>
-                <w:sz w:val="22"/>
-                <w:szCs w:val="22"/>
-              </w:rPr>
-              <w:t>particular disciplinary</w:t>
-            </w:r>
-            <w:proofErr w:type="gramEnd"/>
-            <w:r>
-              <w:rPr>
-                <w:rFonts w:ascii="Arial" w:hAnsi="Arial" w:cs="Arial"/>
-                <w:i/>
-                <w:iCs/>
-                <w:color w:val="262626"/>
-                <w:sz w:val="22"/>
-                <w:szCs w:val="22"/>
-              </w:rPr>
-              <w:t xml:space="preserve"> domains or data types. </w:t>
-            </w:r>
-            <w:r>
-              <w:rPr>
-                <w:rFonts w:ascii="Arial" w:hAnsi="Arial" w:cs="Arial"/>
-                <w:i/>
-                <w:iCs/>
-                <w:sz w:val="22"/>
-                <w:szCs w:val="22"/>
-              </w:rPr>
-              <w:fldChar w:fldCharType="begin"/>
-            </w:r>
-            <w:r>
-              <w:rPr>
-                <w:rFonts w:ascii="Arial" w:hAnsi="Arial" w:cs="Arial"/>
-                <w:i/>
-                <w:iCs/>
-                <w:sz w:val="22"/>
-                <w:szCs w:val="22"/>
-              </w:rPr>
-              <w:instrText>HYPERLINK "https://www.ncl.ac.uk/library/academics-and-researchers/research/rdm/sharing/"</w:instrText>
-            </w:r>
-            <w:r>
-              <w:rPr>
-                <w:rFonts w:ascii="Arial" w:hAnsi="Arial" w:cs="Arial"/>
-                <w:i/>
-                <w:iCs/>
-                <w:sz w:val="22"/>
-                <w:szCs w:val="22"/>
-              </w:rPr>
-              <w:fldChar w:fldCharType="separate"/>
-            </w:r>
-            <w:r>
-              <w:rPr>
-                <w:rFonts w:ascii="Arial" w:hAnsi="Arial" w:cs="Arial"/>
-                <w:i/>
-                <w:iCs/>
-                <w:color w:val="0000FF"/>
-                <w:sz w:val="22"/>
-                <w:szCs w:val="22"/>
-                <w:u w:val="single"/>
-              </w:rPr>
-              <w:t>Information on repositories is available here</w:t>
-            </w:r>
-            <w:r>
-              <w:rPr>
-                <w:rFonts w:ascii="Arial" w:hAnsi="Arial" w:cs="Arial"/>
-                <w:i/>
-                <w:iCs/>
-                <w:color w:val="176F83"/>
-                <w:sz w:val="22"/>
-                <w:szCs w:val="22"/>
-              </w:rPr>
-              <w:t xml:space="preserve">. </w:t>
-            </w:r>
+                <w:b/>
+                <w:bCs/>
+                <w:sz w:val="22"/>
+                <w:szCs w:val="22"/>
+                <w:lang w:val="en-GB"/>
+              </w:rPr>
+            </w:pPr>
           </w:p>
           <w:p>
             <w:pPr>
@@ -3119,32 +2293,6 @@
             <w:r>
               <w:rPr>
                 <w:rFonts w:ascii="Arial" w:hAnsi="Arial" w:cs="Arial"/>
-                <w:i/>
-                <w:iCs/>
-                <w:sz w:val="22"/>
-                <w:szCs w:val="22"/>
-              </w:rPr>
-              <w:fldChar w:fldCharType="end"/>
-            </w:r>
-          </w:p>
-          <w:p>
-            <w:pPr>
-              <w:widowControl w:val="0"/>
-              <w:autoSpaceDE w:val="0"/>
-              <w:autoSpaceDN w:val="0"/>
-              <w:adjustRightInd w:val="0"/>
-              <w:rPr>
-                <w:rFonts w:ascii="Arial" w:hAnsi="Arial" w:cs="Arial"/>
-                <w:b/>
-                <w:bCs/>
-                <w:sz w:val="22"/>
-                <w:szCs w:val="22"/>
-                <w:lang w:val="en-GB"/>
-              </w:rPr>
-            </w:pPr>
-            <w:r>
-              <w:rPr>
-                <w:rFonts w:ascii="Arial" w:hAnsi="Arial" w:cs="Arial"/>
                 <w:b/>
                 <w:bCs/>
                 <w:sz w:val="22"/>
@@ -3164,106 +2312,6 @@
               </w:rPr>
               <w:tab/>
               <w:t>Suitability for sharing</w:t>
-            </w:r>
-          </w:p>
-          <w:p>
-            <w:pPr>
-              <w:tabs>
-                <w:tab w:val="left" w:pos="34"/>
-              </w:tabs>
-              <w:spacing w:before="120"/>
-              <w:rPr>
-                <w:rFonts w:ascii="Arial" w:hAnsi="Arial" w:cs="Arial"/>
-                <w:bCs/>
-                <w:i/>
-                <w:sz w:val="22"/>
-                <w:szCs w:val="22"/>
-                <w:lang w:val="en-GB"/>
-              </w:rPr>
-            </w:pPr>
-            <w:r>
-              <w:rPr>
-                <w:rFonts w:ascii="Arial" w:hAnsi="Arial" w:cs="Arial"/>
-                <w:bCs/>
-                <w:i/>
-                <w:sz w:val="22"/>
-                <w:szCs w:val="22"/>
-                <w:lang w:val="en-GB"/>
-              </w:rPr>
-              <w:t>Is the data you propose to collect (or existing data you propose to use) in the study suitable for sharing?  If yes, briefly state why it is suitable.</w:t>
-            </w:r>
-          </w:p>
-          <w:p>
-            <w:pPr>
-              <w:tabs>
-                <w:tab w:val="left" w:pos="34"/>
-              </w:tabs>
-              <w:spacing w:before="120"/>
-              <w:rPr>
-                <w:rFonts w:ascii="Arial" w:hAnsi="Arial" w:cs="Arial"/>
-                <w:bCs/>
-                <w:i/>
-                <w:sz w:val="22"/>
-                <w:szCs w:val="22"/>
-                <w:lang w:val="en-GB"/>
-              </w:rPr>
-            </w:pPr>
-            <w:r>
-              <w:rPr>
-                <w:rFonts w:ascii="Arial" w:hAnsi="Arial" w:cs="Arial"/>
-                <w:bCs/>
-                <w:i/>
-                <w:sz w:val="22"/>
-                <w:szCs w:val="22"/>
-                <w:lang w:val="en-GB"/>
-              </w:rPr>
-              <w:t xml:space="preserve">If </w:t>
-            </w:r>
-            <w:proofErr w:type="gramStart"/>
-            <w:r>
-              <w:rPr>
-                <w:rFonts w:ascii="Arial" w:hAnsi="Arial" w:cs="Arial"/>
-                <w:bCs/>
-                <w:i/>
-                <w:sz w:val="22"/>
-                <w:szCs w:val="22"/>
-                <w:lang w:val="en-GB"/>
-              </w:rPr>
-              <w:t>No</w:t>
-            </w:r>
-            <w:proofErr w:type="gramEnd"/>
-            <w:r>
-              <w:rPr>
-                <w:rFonts w:ascii="Arial" w:hAnsi="Arial" w:cs="Arial"/>
-                <w:bCs/>
-                <w:i/>
-                <w:sz w:val="22"/>
-                <w:szCs w:val="22"/>
-                <w:lang w:val="en-GB"/>
-              </w:rPr>
-              <w:t>, indicate why the data will not be suitable for sharing and then go to</w:t>
-            </w:r>
-            <w:r>
-              <w:rPr>
-                <w:rFonts w:ascii="Arial" w:hAnsi="Arial" w:cs="Arial"/>
-                <w:bCs/>
-                <w:i/>
-                <w:sz w:val="22"/>
-                <w:szCs w:val="22"/>
-                <w:lang w:val="en-GB"/>
-              </w:rPr>
-              <w:t xml:space="preserve"> 5.3</w:t>
-            </w:r>
-            <w:r>
-              <w:rPr>
-                <w:rFonts w:ascii="Arial" w:hAnsi="Arial" w:cs="Arial"/>
-                <w:bCs/>
-                <w:i/>
-                <w:sz w:val="22"/>
-                <w:szCs w:val="22"/>
-                <w:lang w:val="en-GB"/>
-              </w:rPr>
-              <w:t>.</w:t>
             </w:r>
           </w:p>
           <w:p>
@@ -3380,98 +2428,6 @@
                 <w:lang w:val="en-GB"/>
               </w:rPr>
             </w:pPr>
-            <w:r>
-              <w:rPr>
-                <w:rFonts w:ascii="Arial" w:hAnsi="Arial" w:cs="Arial"/>
-                <w:i/>
-                <w:iCs/>
-                <w:sz w:val="22"/>
-                <w:szCs w:val="22"/>
-                <w:lang w:val="en-GB"/>
-              </w:rPr>
-              <w:t xml:space="preserve">Indicate how potential new users (outside of your organisation) can find out about your data and identify whether it could be suitable for their research purposes, </w:t>
-            </w:r>
-            <w:proofErr w:type="gramStart"/>
-            <w:r>
-              <w:rPr>
-                <w:rFonts w:ascii="Arial" w:hAnsi="Arial" w:cs="Arial"/>
-                <w:i/>
-                <w:iCs/>
-                <w:sz w:val="22"/>
-                <w:szCs w:val="22"/>
-                <w:lang w:val="en-GB"/>
-              </w:rPr>
-              <w:t>e.g.</w:t>
-            </w:r>
-            <w:proofErr w:type="gramEnd"/>
-            <w:r>
-              <w:rPr>
-                <w:rFonts w:ascii="Arial" w:hAnsi="Arial" w:cs="Arial"/>
-                <w:i/>
-                <w:iCs/>
-                <w:sz w:val="22"/>
-                <w:szCs w:val="22"/>
-                <w:lang w:val="en-GB"/>
-              </w:rPr>
-              <w:t xml:space="preserve"> through</w:t>
-            </w:r>
-            <w:r>
-              <w:rPr>
-                <w:rFonts w:ascii="Arial" w:hAnsi="Arial" w:cs="Arial"/>
-                <w:i/>
-                <w:iCs/>
-                <w:sz w:val="22"/>
-                <w:szCs w:val="22"/>
-                <w:lang w:val="en-GB"/>
-              </w:rPr>
-              <w:t xml:space="preserve"> archiving into a research data repository. </w:t>
-            </w:r>
-            <w:r>
-              <w:rPr>
-                <w:rFonts w:ascii="Arial" w:hAnsi="Arial" w:cs="Arial"/>
-                <w:i/>
-                <w:iCs/>
-                <w:sz w:val="22"/>
-                <w:szCs w:val="22"/>
-                <w:lang w:val="en-GB"/>
-              </w:rPr>
-              <w:t>Will the repository create a persistent identifier (</w:t>
-            </w:r>
-            <w:proofErr w:type="gramStart"/>
-            <w:r>
-              <w:rPr>
-                <w:rFonts w:ascii="Arial" w:hAnsi="Arial" w:cs="Arial"/>
-                <w:i/>
-                <w:iCs/>
-                <w:sz w:val="22"/>
-                <w:szCs w:val="22"/>
-                <w:lang w:val="en-GB"/>
-              </w:rPr>
-              <w:t>e.g.</w:t>
-            </w:r>
-            <w:proofErr w:type="gramEnd"/>
-            <w:r>
-              <w:rPr>
-                <w:rFonts w:ascii="Arial" w:hAnsi="Arial" w:cs="Arial"/>
-                <w:i/>
-                <w:iCs/>
-                <w:sz w:val="22"/>
-                <w:szCs w:val="22"/>
-                <w:lang w:val="en-GB"/>
-              </w:rPr>
-              <w:t xml:space="preserve"> DOI) to be included in research outputs, including </w:t>
-            </w:r>
-            <w:r>
-              <w:rPr>
-                <w:rFonts w:ascii="Arial" w:hAnsi="Arial" w:cs="Arial"/>
-                <w:i/>
-                <w:iCs/>
-                <w:sz w:val="22"/>
-                <w:szCs w:val="22"/>
-                <w:lang w:val="en-GB"/>
-              </w:rPr>
-              <w:t>publications?</w:t>
-            </w:r>
           </w:p>
           <w:p>
             <w:pPr>
@@ -3488,6 +2444,61 @@
                 <w:lang w:val="en-GB"/>
               </w:rPr>
             </w:pPr>
+            <w:r>
+              <w:rPr>
+                <w:rFonts w:ascii="Arial" w:hAnsi="Arial" w:cs="Arial"/>
+                <w:i/>
+                <w:iCs/>
+                <w:sz w:val="22"/>
+                <w:szCs w:val="22"/>
+                <w:lang w:val="en-GB"/>
+              </w:rPr>
+              <w:t xml:space="preserve">The data is saved in the local </w:t>
+            </w:r>
+            <w:r>
+              <w:rPr>
+                <w:rFonts w:ascii="Arial" w:hAnsi="Arial" w:cs="Arial"/>
+                <w:i/>
+                <w:iCs/>
+                <w:sz w:val="22"/>
+                <w:szCs w:val="22"/>
+                <w:lang w:val="en-GB"/>
+              </w:rPr>
+              <w:t>system,</w:t>
+            </w:r>
+            <w:r>
+              <w:rPr>
+                <w:rFonts w:ascii="Arial" w:hAnsi="Arial" w:cs="Arial"/>
+                <w:i/>
+                <w:iCs/>
+                <w:sz w:val="22"/>
+                <w:szCs w:val="22"/>
+                <w:lang w:val="en-GB"/>
+              </w:rPr>
+              <w:t xml:space="preserve"> and which is originally a publicly available data, so anyone can download from the UK data service after submitting relevant </w:t>
+            </w:r>
+            <w:r>
+              <w:rPr>
+                <w:rFonts w:ascii="Arial" w:hAnsi="Arial" w:cs="Arial"/>
+                <w:i/>
+                <w:iCs/>
+                <w:sz w:val="22"/>
+                <w:szCs w:val="22"/>
+                <w:lang w:val="en-GB"/>
+              </w:rPr>
+              <w:t>information</w:t>
+            </w:r>
+            <w:r>
+              <w:rPr>
+                <w:rFonts w:ascii="Arial" w:hAnsi="Arial" w:cs="Arial"/>
+                <w:i/>
+                <w:iCs/>
+                <w:sz w:val="22"/>
+                <w:szCs w:val="22"/>
+                <w:lang w:val="en-GB"/>
+              </w:rPr>
+              <w:t>.</w:t>
+            </w:r>
           </w:p>
           <w:p>
             <w:pPr>
@@ -3504,60 +2515,41 @@
                 <w:lang w:val="en-GB"/>
               </w:rPr>
             </w:pPr>
-            <w:r>
-              <w:rPr>
-                <w:rFonts w:ascii="Arial" w:hAnsi="Arial" w:cs="Arial"/>
-                <w:i/>
-                <w:iCs/>
-                <w:sz w:val="22"/>
-                <w:szCs w:val="22"/>
-                <w:lang w:val="en-GB"/>
-              </w:rPr>
-              <w:t xml:space="preserve">The data is saved in the local </w:t>
-            </w:r>
-            <w:r>
-              <w:rPr>
-                <w:rFonts w:ascii="Arial" w:hAnsi="Arial" w:cs="Arial"/>
-                <w:i/>
-                <w:iCs/>
-                <w:sz w:val="22"/>
-                <w:szCs w:val="22"/>
-                <w:lang w:val="en-GB"/>
-              </w:rPr>
-              <w:t>system,</w:t>
-            </w:r>
-            <w:r>
-              <w:rPr>
-                <w:rFonts w:ascii="Arial" w:hAnsi="Arial" w:cs="Arial"/>
-                <w:i/>
-                <w:iCs/>
-                <w:sz w:val="22"/>
-                <w:szCs w:val="22"/>
-                <w:lang w:val="en-GB"/>
-              </w:rPr>
-              <w:t xml:space="preserve"> and which is originally a publicly available data, so anyone can download from the UK data service after submitting relevant </w:t>
-            </w:r>
-            <w:r>
-              <w:rPr>
-                <w:rFonts w:ascii="Arial" w:hAnsi="Arial" w:cs="Arial"/>
-                <w:i/>
-                <w:iCs/>
-                <w:sz w:val="22"/>
-                <w:szCs w:val="22"/>
-                <w:lang w:val="en-GB"/>
-              </w:rPr>
-              <w:t>information</w:t>
-            </w:r>
-            <w:r>
-              <w:rPr>
-                <w:rFonts w:ascii="Arial" w:hAnsi="Arial" w:cs="Arial"/>
-                <w:i/>
-                <w:iCs/>
-                <w:sz w:val="22"/>
-                <w:szCs w:val="22"/>
-                <w:lang w:val="en-GB"/>
-              </w:rPr>
-              <w:t>.</w:t>
+          </w:p>
+          <w:p>
+            <w:pPr>
+              <w:spacing w:before="120"/>
+              <w:rPr>
+                <w:rFonts w:ascii="Arial" w:hAnsi="Arial" w:cs="Arial"/>
+                <w:b/>
+                <w:bCs/>
+                <w:sz w:val="22"/>
+                <w:szCs w:val="22"/>
+                <w:lang w:val="en-GB"/>
+              </w:rPr>
+            </w:pPr>
+            <w:r>
+              <w:rPr>
+                <w:rFonts w:ascii="Arial" w:hAnsi="Arial" w:cs="Arial"/>
+                <w:b/>
+                <w:bCs/>
+                <w:sz w:val="22"/>
+                <w:szCs w:val="22"/>
+                <w:lang w:val="en-GB"/>
+              </w:rPr>
+              <w:t>5.3</w:t>
+            </w:r>
+            <w:r>
+              <w:rPr>
+                <w:rFonts w:ascii="Arial" w:hAnsi="Arial" w:cs="Arial"/>
+                <w:b/>
+                <w:bCs/>
+                <w:sz w:val="22"/>
+                <w:szCs w:val="22"/>
+                <w:lang w:val="en-GB"/>
+              </w:rPr>
+              <w:tab/>
+              <w:t>Data preservation strategy and standards</w:t>
             </w:r>
           </w:p>
           <w:p>
@@ -3578,42 +2570,6 @@
           </w:p>
           <w:p>
             <w:pPr>
-              <w:spacing w:before="120"/>
-              <w:rPr>
-                <w:rFonts w:ascii="Arial" w:hAnsi="Arial" w:cs="Arial"/>
-                <w:b/>
-                <w:bCs/>
-                <w:sz w:val="22"/>
-                <w:szCs w:val="22"/>
-                <w:lang w:val="en-GB"/>
-              </w:rPr>
-            </w:pPr>
-            <w:r>
-              <w:rPr>
-                <w:rFonts w:ascii="Arial" w:hAnsi="Arial" w:cs="Arial"/>
-                <w:b/>
-                <w:bCs/>
-                <w:sz w:val="22"/>
-                <w:szCs w:val="22"/>
-                <w:lang w:val="en-GB"/>
-              </w:rPr>
-              <w:t>5.3</w:t>
-            </w:r>
-            <w:r>
-              <w:rPr>
-                <w:rFonts w:ascii="Arial" w:hAnsi="Arial" w:cs="Arial"/>
-                <w:b/>
-                <w:bCs/>
-                <w:sz w:val="22"/>
-                <w:szCs w:val="22"/>
-                <w:lang w:val="en-GB"/>
-              </w:rPr>
-              <w:tab/>
-              <w:t>Data preservation strategy and standards</w:t>
-            </w:r>
-          </w:p>
-          <w:p>
-            <w:pPr>
               <w:tabs>
                 <w:tab w:val="left" w:pos="34"/>
               </w:tabs>
@@ -3636,62 +2592,7 @@
                 <w:szCs w:val="22"/>
                 <w:lang w:val="en-GB"/>
               </w:rPr>
-              <w:t xml:space="preserve">How long will the data </w:t>
-            </w:r>
-            <w:r>
-              <w:rPr>
-                <w:rFonts w:ascii="Arial" w:hAnsi="Arial" w:cs="Arial"/>
-                <w:i/>
-                <w:iCs/>
-                <w:sz w:val="22"/>
-                <w:szCs w:val="22"/>
-                <w:lang w:val="en-GB"/>
-              </w:rPr>
-              <w:t xml:space="preserve">be </w:t>
-            </w:r>
-            <w:r>
-              <w:rPr>
-                <w:rFonts w:ascii="Arial" w:hAnsi="Arial" w:cs="Arial"/>
-                <w:i/>
-                <w:iCs/>
-                <w:sz w:val="22"/>
-                <w:szCs w:val="22"/>
-                <w:lang w:val="en-GB"/>
-              </w:rPr>
-              <w:t>archived</w:t>
-            </w:r>
-            <w:r>
-              <w:rPr>
-                <w:rFonts w:ascii="Arial" w:hAnsi="Arial" w:cs="Arial"/>
-                <w:i/>
-                <w:iCs/>
-                <w:sz w:val="22"/>
-                <w:szCs w:val="22"/>
-                <w:lang w:val="en-GB"/>
-              </w:rPr>
-              <w:t xml:space="preserve"> and shared</w:t>
-            </w:r>
-            <w:r>
-              <w:rPr>
-                <w:rFonts w:ascii="Arial" w:hAnsi="Arial" w:cs="Arial"/>
-                <w:i/>
-                <w:iCs/>
-                <w:sz w:val="22"/>
-                <w:szCs w:val="22"/>
-                <w:lang w:val="en-GB"/>
-              </w:rPr>
-              <w:t xml:space="preserve"> for? Will any data </w:t>
-            </w:r>
-            <w:r>
-              <w:rPr>
-                <w:rFonts w:ascii="Arial" w:hAnsi="Arial" w:cs="Arial"/>
-                <w:i/>
-                <w:iCs/>
-                <w:sz w:val="22"/>
-                <w:szCs w:val="22"/>
-                <w:lang w:val="en-GB"/>
-              </w:rPr>
-              <w:t xml:space="preserve">be preserved but not shared? If yes, what is the plan for this long-term archived? </w:t>
+              <w:t>The data will be preserved in the local system for the duration of this project</w:t>
             </w:r>
           </w:p>
           <w:p>
@@ -3712,38 +2613,6 @@
           </w:p>
           <w:p>
             <w:pPr>
-              <w:tabs>
-                <w:tab w:val="left" w:pos="34"/>
-              </w:tabs>
-              <w:spacing w:before="120"/>
-              <w:rPr>
-                <w:rFonts w:ascii="Arial" w:hAnsi="Arial" w:cs="Arial"/>
-                <w:i/>
-                <w:iCs/>
-                <w:sz w:val="22"/>
-                <w:szCs w:val="22"/>
-                <w:lang w:val="en-GB"/>
-              </w:rPr>
-            </w:pPr>
-          </w:p>
-          <w:p>
-            <w:pPr>
-              <w:tabs>
-                <w:tab w:val="left" w:pos="34"/>
-              </w:tabs>
-              <w:spacing w:before="120"/>
-              <w:rPr>
-                <w:rFonts w:ascii="Arial" w:hAnsi="Arial" w:cs="Arial"/>
-                <w:i/>
-                <w:iCs/>
-                <w:sz w:val="22"/>
-                <w:szCs w:val="22"/>
-                <w:lang w:val="en-GB"/>
-              </w:rPr>
-            </w:pPr>
-          </w:p>
-          <w:p>
-            <w:pPr>
               <w:keepNext/>
               <w:spacing w:before="120"/>
               <w:rPr>
@@ -3802,78 +2671,30 @@
                 <w:lang w:val="en-GB"/>
               </w:rPr>
             </w:pPr>
-            <w:r>
-              <w:rPr>
-                <w:rFonts w:ascii="Arial" w:hAnsi="Arial" w:cs="Arial"/>
-                <w:i/>
-                <w:iCs/>
-                <w:sz w:val="22"/>
-                <w:szCs w:val="22"/>
-                <w:lang w:val="en-GB"/>
-              </w:rPr>
-              <w:t>Restriction to data sharing may be due to participant confidentiality, consent agreements or IPR. Strategies to limit restrictions may include data being</w:t>
-            </w:r>
-            <w:r>
-              <w:rPr>
-                <w:rFonts w:ascii="Arial" w:hAnsi="Arial" w:cs="Arial"/>
-                <w:i/>
-                <w:iCs/>
-                <w:color w:val="000000"/>
-                <w:sz w:val="22"/>
-                <w:szCs w:val="22"/>
-                <w:lang w:val="en-GB"/>
-              </w:rPr>
-              <w:t xml:space="preserve"> anonymised or aggregated; gaining participant consent for data sharing; gaining copyright permissions. </w:t>
-            </w:r>
-            <w:r>
-              <w:rPr>
-                <w:rFonts w:ascii="Arial" w:hAnsi="Arial" w:cs="Arial"/>
-                <w:i/>
-                <w:iCs/>
-                <w:color w:val="262626"/>
-                <w:sz w:val="22"/>
-                <w:szCs w:val="22"/>
-                <w:lang w:val="en-GB"/>
-              </w:rPr>
-              <w:t>For prospective studies, consent procedures should include provision for data sharing to maximise the value of the data for wider research use, while providing adequate safeguards for participants. As part of the consent process, proposed procedures for data sharing should be set out clearly and current and potential future risks associated with this explained to research participants.</w:t>
-            </w:r>
-            <w:r>
-              <w:rPr>
-                <w:rFonts w:ascii="Arial" w:hAnsi="Arial" w:cs="Arial"/>
-                <w:bCs/>
-                <w:i/>
-                <w:sz w:val="22"/>
-                <w:szCs w:val="22"/>
-                <w:lang w:val="en-GB"/>
-              </w:rPr>
-              <w:t xml:space="preserve"> </w:t>
-            </w:r>
-          </w:p>
-          <w:p>
-            <w:pPr>
-              <w:spacing w:before="120"/>
-              <w:rPr>
-                <w:rFonts w:ascii="Arial" w:hAnsi="Arial" w:cs="Arial"/>
-                <w:bCs/>
-                <w:i/>
-                <w:sz w:val="22"/>
-                <w:szCs w:val="22"/>
-                <w:lang w:val="en-GB"/>
-              </w:rPr>
-            </w:pPr>
-          </w:p>
-          <w:p>
-            <w:pPr>
-              <w:spacing w:before="120"/>
-              <w:rPr>
-                <w:rFonts w:ascii="Arial" w:hAnsi="Arial" w:cs="Arial"/>
-                <w:bCs/>
-                <w:i/>
-                <w:sz w:val="22"/>
-                <w:szCs w:val="22"/>
-                <w:lang w:val="en-GB"/>
-              </w:rPr>
-            </w:pPr>
+          </w:p>
+          <w:p>
+            <w:pPr>
+              <w:spacing w:before="120"/>
+              <w:rPr>
+                <w:rFonts w:ascii="Arial" w:hAnsi="Arial" w:cs="Arial"/>
+                <w:bCs/>
+                <w:i/>
+                <w:sz w:val="22"/>
+                <w:szCs w:val="22"/>
+                <w:lang w:val="en-GB"/>
+              </w:rPr>
+            </w:pPr>
+            <w:r>
+              <w:rPr>
+                <w:rFonts w:ascii="Arial" w:hAnsi="Arial" w:cs="Arial"/>
+                <w:bCs/>
+                <w:i/>
+                <w:sz w:val="22"/>
+                <w:szCs w:val="22"/>
+                <w:lang w:val="en-GB"/>
+              </w:rPr>
+              <w:t xml:space="preserve">Not Applicable </w:t>
+            </w:r>
           </w:p>
           <w:p>
             <w:pPr>
@@ -4053,6 +2874,37 @@
               </w:rPr>
             </w:pPr>
           </w:p>
+          <w:p>
+            <w:pPr>
+              <w:widowControl w:val="0"/>
+              <w:tabs>
+                <w:tab w:val="left" w:pos="284"/>
+              </w:tabs>
+              <w:autoSpaceDE w:val="0"/>
+              <w:autoSpaceDN w:val="0"/>
+              <w:adjustRightInd w:val="0"/>
+              <w:spacing w:before="120"/>
+              <w:rPr>
+                <w:rFonts w:ascii="Arial" w:hAnsi="Arial" w:cs="Arial"/>
+                <w:i/>
+                <w:iCs/>
+                <w:sz w:val="22"/>
+                <w:szCs w:val="22"/>
+                <w:lang w:val="en-GB"/>
+              </w:rPr>
+            </w:pPr>
+            <w:r>
+              <w:rPr>
+                <w:rFonts w:ascii="Arial" w:hAnsi="Arial" w:cs="Arial"/>
+                <w:i/>
+                <w:iCs/>
+                <w:sz w:val="22"/>
+                <w:szCs w:val="22"/>
+                <w:lang w:val="en-GB"/>
+              </w:rPr>
+              <w:t>NO</w:t>
+            </w:r>
+          </w:p>
         </w:tc>
       </w:tr>
       <w:tr>
@@ -4187,7 +3039,6 @@
                 <w:szCs w:val="22"/>
                 <w:lang w:val="en-GB"/>
               </w:rPr>
-              <w:lastRenderedPageBreak/>
               <w:t>Data Management Policy &amp; Procedures</w:t>
             </w:r>
           </w:p>
@@ -4207,7 +3058,7 @@
                 <w:lang w:val="en-GB"/>
               </w:rPr>
             </w:pPr>
-            <w:hyperlink r:id="rId16" w:history="1">
+            <w:hyperlink r:id="rId12" w:history="1">
               <w:r>
                 <w:rPr>
                   <w:rStyle w:val="Hyperlink"/>
@@ -4277,7 +3128,7 @@
                 <w:lang w:val="en-GB"/>
               </w:rPr>
             </w:pPr>
-            <w:hyperlink r:id="rId17" w:history="1">
+            <w:hyperlink r:id="rId13" w:history="1">
               <w:r>
                 <w:rPr>
                   <w:rStyle w:val="Hyperlink"/>
@@ -4357,8 +3208,8 @@
     </w:tbl>
     <w:p/>
     <w:sectPr>
-      <w:footerReference w:type="even" r:id="rId18"/>
-      <w:footerReference w:type="default" r:id="rId19"/>
+      <w:footerReference w:type="even" r:id="rId14"/>
+      <w:footerReference w:type="default" r:id="rId15"/>
       <w:pgSz w:w="11900" w:h="16840"/>
       <w:pgMar w:top="1134" w:right="1410" w:bottom="1134" w:left="1134" w:header="567" w:footer="567" w:gutter="0"/>
       <w:cols w:space="708"/>
@@ -5168,6 +4019,7 @@
   <w:style w:type="character" w:default="1" w:styleId="DefaultParagraphFont">
     <w:name w:val="Default Paragraph Font"/>
     <w:uiPriority w:val="1"/>
+    <w:semiHidden/>
     <w:unhideWhenUsed/>
   </w:style>
   <w:style w:type="table" w:default="1" w:styleId="TableNormal">
@@ -5640,21 +4492,6 @@
 </file>
 
 <file path=customXml/item1.xml><?xml version="1.0" encoding="utf-8"?>
-<p:properties xmlns:p="http://schemas.microsoft.com/office/2006/metadata/properties" xmlns:xsi="http://www.w3.org/2001/XMLSchema-instance" xmlns:pc="http://schemas.microsoft.com/office/infopath/2007/PartnerControls">
-  <documentManagement/>
-</p:properties>
-</file>
-
-<file path=customXml/item2.xml><?xml version="1.0" encoding="utf-8"?>
-<?mso-contentType ?>
-<FormTemplates xmlns="http://schemas.microsoft.com/sharepoint/v3/contenttype/forms">
-  <Display>DocumentLibraryForm</Display>
-  <Edit>DocumentLibraryForm</Edit>
-  <New>DocumentLibraryForm</New>
-</FormTemplates>
-</file>
-
-<file path=customXml/item3.xml><?xml version="1.0" encoding="utf-8"?>
 <ct:contentTypeSchema xmlns:ct="http://schemas.microsoft.com/office/2006/metadata/contentType" xmlns:ma="http://schemas.microsoft.com/office/2006/metadata/properties/metaAttributes" ct:_="" ma:_="" ma:contentTypeName="Document" ma:contentTypeID="0x0101000AE3D00AAD43974B8E927372BC07147E" ma:contentTypeVersion="12" ma:contentTypeDescription="Create a new document." ma:contentTypeScope="" ma:versionID="1a80cea753e509bb7575b52083766dce">
   <xsd:schema xmlns:xsd="http://www.w3.org/2001/XMLSchema" xmlns:xs="http://www.w3.org/2001/XMLSchema" xmlns:p="http://schemas.microsoft.com/office/2006/metadata/properties" xmlns:ns2="101849c8-f1eb-43a9-85c0-559ab9cb517c" xmlns:ns3="34a53d78-fc85-4704-a80e-7685871bc1b1" targetNamespace="http://schemas.microsoft.com/office/2006/metadata/properties" ma:root="true" ma:fieldsID="60c8f91a8533f4705fab450fef059454" ns2:_="" ns3:_="">
     <xsd:import namespace="101849c8-f1eb-43a9-85c0-559ab9cb517c"/>
@@ -5871,24 +4708,22 @@
 </ct:contentTypeSchema>
 </file>
 
-<file path=customXml/itemProps1.xml><?xml version="1.0" encoding="utf-8"?>
-<ds:datastoreItem xmlns:ds="http://schemas.openxmlformats.org/officeDocument/2006/customXml" ds:itemID="{C168E438-8B1D-4CF7-B02F-C3FEC119EBE6}">
-  <ds:schemaRefs>
-    <ds:schemaRef ds:uri="http://schemas.microsoft.com/office/2006/metadata/properties"/>
-    <ds:schemaRef ds:uri="http://schemas.microsoft.com/office/infopath/2007/PartnerControls"/>
-  </ds:schemaRefs>
-</ds:datastoreItem>
+<file path=customXml/item2.xml><?xml version="1.0" encoding="utf-8"?>
+<?mso-contentType ?>
+<FormTemplates xmlns="http://schemas.microsoft.com/sharepoint/v3/contenttype/forms">
+  <Display>DocumentLibraryForm</Display>
+  <Edit>DocumentLibraryForm</Edit>
+  <New>DocumentLibraryForm</New>
+</FormTemplates>
 </file>
 
-<file path=customXml/itemProps2.xml><?xml version="1.0" encoding="utf-8"?>
-<ds:datastoreItem xmlns:ds="http://schemas.openxmlformats.org/officeDocument/2006/customXml" ds:itemID="{F0CCAC6E-DE5F-46F2-9126-0EFA89059E34}">
-  <ds:schemaRefs>
-    <ds:schemaRef ds:uri="http://schemas.microsoft.com/sharepoint/v3/contenttype/forms"/>
-  </ds:schemaRefs>
-</ds:datastoreItem>
+<file path=customXml/item3.xml><?xml version="1.0" encoding="utf-8"?>
+<p:properties xmlns:p="http://schemas.microsoft.com/office/2006/metadata/properties" xmlns:xsi="http://www.w3.org/2001/XMLSchema-instance" xmlns:pc="http://schemas.microsoft.com/office/infopath/2007/PartnerControls">
+  <documentManagement/>
+</p:properties>
 </file>
 
-<file path=customXml/itemProps3.xml><?xml version="1.0" encoding="utf-8"?>
+<file path=customXml/itemProps1.xml><?xml version="1.0" encoding="utf-8"?>
 <ds:datastoreItem xmlns:ds="http://schemas.openxmlformats.org/officeDocument/2006/customXml" ds:itemID="{44E9DDBD-0178-444C-9DEF-B072AEBE3CFE}">
   <ds:schemaRefs>
     <ds:schemaRef ds:uri="http://schemas.microsoft.com/office/2006/metadata/contentType"/>
@@ -5905,4 +4740,21 @@
     <ds:schemaRef ds:uri="http://schemas.microsoft.com/internal/obd"/>
   </ds:schemaRefs>
 </ds:datastoreItem>
+</file>
+
+<file path=customXml/itemProps2.xml><?xml version="1.0" encoding="utf-8"?>
+<ds:datastoreItem xmlns:ds="http://schemas.openxmlformats.org/officeDocument/2006/customXml" ds:itemID="{F0CCAC6E-DE5F-46F2-9126-0EFA89059E34}">
+  <ds:schemaRefs>
+    <ds:schemaRef ds:uri="http://schemas.microsoft.com/sharepoint/v3/contenttype/forms"/>
+  </ds:schemaRefs>
+</ds:datastoreItem>
+</file>
+
+<file path=customXml/itemProps3.xml><?xml version="1.0" encoding="utf-8"?>
+<ds:datastoreItem xmlns:ds="http://schemas.openxmlformats.org/officeDocument/2006/customXml" ds:itemID="{C168E438-8B1D-4CF7-B02F-C3FEC119EBE6}">
+  <ds:schemaRefs>
+    <ds:schemaRef ds:uri="http://schemas.microsoft.com/office/2006/metadata/properties"/>
+    <ds:schemaRef ds:uri="http://schemas.microsoft.com/office/infopath/2007/PartnerControls"/>
+  </ds:schemaRefs>
+</ds:datastoreItem>
 </file>
</xml_diff>